<commit_message>
revised spec with correct logo
</commit_message>
<xml_diff>
--- a/SpecialTopicsInComputerScienceSemester2Specs.docx
+++ b/SpecialTopicsInComputerScienceSemester2Specs.docx
@@ -1,6 +1,6 @@
 
 <file path=word/document.xml><?xml version="1.0" encoding="utf-8"?>
-<w:document xmlns:wpc="http://schemas.microsoft.com/office/word/2010/wordprocessingCanvas" xmlns:cx="http://schemas.microsoft.com/office/drawing/2014/chartex" xmlns:cx1="http://schemas.microsoft.com/office/drawing/2015/9/8/chartex" xmlns:cx2="http://schemas.microsoft.com/office/drawing/2015/10/21/chartex" xmlns:cx3="http://schemas.microsoft.com/office/drawing/2016/5/9/chartex" xmlns:cx4="http://schemas.microsoft.com/office/drawing/2016/5/10/chartex" xmlns:cx5="http://schemas.microsoft.com/office/drawing/2016/5/11/chartex" xmlns:cx6="http://schemas.microsoft.com/office/drawing/2016/5/12/chartex" xmlns:cx7="http://schemas.microsoft.com/office/drawing/2016/5/13/chartex" xmlns:cx8="http://schemas.microsoft.com/office/drawing/2016/5/14/chartex" xmlns:mc="http://schemas.openxmlformats.org/markup-compatibility/2006" xmlns:aink="http://schemas.microsoft.com/office/drawing/2016/ink" xmlns:am3d="http://schemas.microsoft.com/office/drawing/2017/model3d" xmlns:o="urn:schemas-microsoft-com:office:office" xmlns:oel="http://schemas.microsoft.com/office/2019/extlst" xmlns:r="http://schemas.openxmlformats.org/officeDocument/2006/relationships" xmlns:m="http://schemas.openxmlformats.org/officeDocument/2006/math" xmlns:v="urn:schemas-microsoft-com:vml" xmlns:wp14="http://schemas.microsoft.com/office/word/2010/wordprocessingDrawing" xmlns:wp="http://schemas.openxmlformats.org/drawingml/2006/wordprocessingDrawing" xmlns:w10="urn:schemas-microsoft-com:office:word" xmlns:w="http://schemas.openxmlformats.org/wordprocessingml/2006/main" xmlns:w14="http://schemas.microsoft.com/office/word/2010/wordml" xmlns:w15="http://schemas.microsoft.com/office/word/2012/wordml" xmlns:w16cex="http://schemas.microsoft.com/office/word/2018/wordml/cex" xmlns:w16cid="http://schemas.microsoft.com/office/word/2016/wordml/cid" xmlns:w16="http://schemas.microsoft.com/office/word/2018/wordml" xmlns:w16du="http://schemas.microsoft.com/office/word/2023/wordml/word16du" xmlns:w16sdtdh="http://schemas.microsoft.com/office/word/2020/wordml/sdtdatahash" xmlns:w16se="http://schemas.microsoft.com/office/word/2015/wordml/symex" xmlns:wpg="http://schemas.microsoft.com/office/word/2010/wordprocessingGroup" xmlns:wpi="http://schemas.microsoft.com/office/word/2010/wordprocessingInk" xmlns:wne="http://schemas.microsoft.com/office/word/2006/wordml" xmlns:wps="http://schemas.microsoft.com/office/word/2010/wordprocessingShape" xmlns:a="http://schemas.openxmlformats.org/drawingml/2006/main" xmlns:pic="http://schemas.openxmlformats.org/drawingml/2006/picture" xmlns:a14="http://schemas.microsoft.com/office/drawing/2010/main" mc:Ignorable="w14 w15 w16se w16cid w16 w16cex w16sdtdh wp14">
+<w:document xmlns:wpc="http://schemas.microsoft.com/office/word/2010/wordprocessingCanvas" xmlns:cx="http://schemas.microsoft.com/office/drawing/2014/chartex" xmlns:cx1="http://schemas.microsoft.com/office/drawing/2015/9/8/chartex" xmlns:cx2="http://schemas.microsoft.com/office/drawing/2015/10/21/chartex" xmlns:cx3="http://schemas.microsoft.com/office/drawing/2016/5/9/chartex" xmlns:cx4="http://schemas.microsoft.com/office/drawing/2016/5/10/chartex" xmlns:cx5="http://schemas.microsoft.com/office/drawing/2016/5/11/chartex" xmlns:cx6="http://schemas.microsoft.com/office/drawing/2016/5/12/chartex" xmlns:cx7="http://schemas.microsoft.com/office/drawing/2016/5/13/chartex" xmlns:cx8="http://schemas.microsoft.com/office/drawing/2016/5/14/chartex" xmlns:mc="http://schemas.openxmlformats.org/markup-compatibility/2006" xmlns:aink="http://schemas.microsoft.com/office/drawing/2016/ink" xmlns:am3d="http://schemas.microsoft.com/office/drawing/2017/model3d" xmlns:o="urn:schemas-microsoft-com:office:office" xmlns:r="http://schemas.openxmlformats.org/officeDocument/2006/relationships" xmlns:m="http://schemas.openxmlformats.org/officeDocument/2006/math" xmlns:v="urn:schemas-microsoft-com:vml" xmlns:wp14="http://schemas.microsoft.com/office/word/2010/wordprocessingDrawing" xmlns:wp="http://schemas.openxmlformats.org/drawingml/2006/wordprocessingDrawing" xmlns:w10="urn:schemas-microsoft-com:office:word" xmlns:w="http://schemas.openxmlformats.org/wordprocessingml/2006/main" xmlns:w14="http://schemas.microsoft.com/office/word/2010/wordml" xmlns:w15="http://schemas.microsoft.com/office/word/2012/wordml" xmlns:w16cex="http://schemas.microsoft.com/office/word/2018/wordml/cex" xmlns:w16cid="http://schemas.microsoft.com/office/word/2016/wordml/cid" xmlns:w16="http://schemas.microsoft.com/office/word/2018/wordml" xmlns:w16sdtdh="http://schemas.microsoft.com/office/word/2020/wordml/sdtdatahash" xmlns:w16se="http://schemas.microsoft.com/office/word/2015/wordml/symex" xmlns:wpg="http://schemas.microsoft.com/office/word/2010/wordprocessingGroup" xmlns:wpi="http://schemas.microsoft.com/office/word/2010/wordprocessingInk" xmlns:wne="http://schemas.microsoft.com/office/word/2006/wordml" xmlns:wps="http://schemas.microsoft.com/office/word/2010/wordprocessingShape" mc:Ignorable="w14 w15 w16se w16cid w16 w16cex w16sdtdh wp14">
   <w:body>
     <w:p>
       <w:pPr>
@@ -25,12 +25,12 @@
         <w:tblW w:w="0" w:type="auto"/>
         <w:tblInd w:w="1080" w:type="dxa"/>
         <w:tblBorders>
-          <w:top w:val="single" w:color="auto" w:sz="4" w:space="0"/>
-          <w:left w:val="single" w:color="auto" w:sz="4" w:space="0"/>
-          <w:bottom w:val="single" w:color="auto" w:sz="4" w:space="0"/>
-          <w:right w:val="single" w:color="auto" w:sz="4" w:space="0"/>
-          <w:insideH w:val="single" w:color="auto" w:sz="4" w:space="0"/>
-          <w:insideV w:val="single" w:color="auto" w:sz="4" w:space="0"/>
+          <w:top w:val="single" w:sz="4" w:space="0" w:color="auto"/>
+          <w:left w:val="single" w:sz="4" w:space="0" w:color="auto"/>
+          <w:bottom w:val="single" w:sz="4" w:space="0" w:color="auto"/>
+          <w:right w:val="single" w:sz="4" w:space="0" w:color="auto"/>
+          <w:insideH w:val="single" w:sz="4" w:space="0" w:color="auto"/>
+          <w:insideV w:val="single" w:sz="4" w:space="0" w:color="auto"/>
         </w:tblBorders>
         <w:tblLook w:val="04A0" w:firstRow="1" w:lastRow="0" w:firstColumn="1" w:lastColumn="0" w:noHBand="0" w:noVBand="1"/>
       </w:tblPr>
@@ -47,10 +47,10 @@
             <w:tcW w:w="7776" w:type="dxa"/>
             <w:gridSpan w:val="2"/>
             <w:tcBorders>
-              <w:top w:val="single" w:color="auto" w:sz="4" w:space="0"/>
-              <w:left w:val="single" w:color="auto" w:sz="4" w:space="0"/>
-              <w:bottom w:val="single" w:color="auto" w:sz="4" w:space="0"/>
-              <w:right w:val="single" w:color="auto" w:sz="4" w:space="0"/>
+              <w:top w:val="single" w:sz="4" w:space="0" w:color="auto"/>
+              <w:left w:val="single" w:sz="4" w:space="0" w:color="auto"/>
+              <w:bottom w:val="single" w:sz="4" w:space="0" w:color="auto"/>
+              <w:right w:val="single" w:sz="4" w:space="0" w:color="auto"/>
             </w:tcBorders>
             <w:shd w:val="clear" w:color="auto" w:fill="E0E0E0"/>
             <w:hideMark/>
@@ -76,10 +76,10 @@
           <w:tcPr>
             <w:tcW w:w="2284" w:type="dxa"/>
             <w:tcBorders>
-              <w:top w:val="single" w:color="auto" w:sz="4" w:space="0"/>
-              <w:left w:val="single" w:color="auto" w:sz="4" w:space="0"/>
-              <w:bottom w:val="single" w:color="auto" w:sz="4" w:space="0"/>
-              <w:right w:val="single" w:color="auto" w:sz="4" w:space="0"/>
+              <w:top w:val="single" w:sz="4" w:space="0" w:color="auto"/>
+              <w:left w:val="single" w:sz="4" w:space="0" w:color="auto"/>
+              <w:bottom w:val="single" w:sz="4" w:space="0" w:color="auto"/>
+              <w:right w:val="single" w:sz="4" w:space="0" w:color="auto"/>
             </w:tcBorders>
             <w:shd w:val="clear" w:color="auto" w:fill="E0E0E0"/>
             <w:hideMark/>
@@ -97,10 +97,10 @@
           <w:tcPr>
             <w:tcW w:w="5492" w:type="dxa"/>
             <w:tcBorders>
-              <w:top w:val="single" w:color="auto" w:sz="4" w:space="0"/>
-              <w:left w:val="single" w:color="auto" w:sz="4" w:space="0"/>
-              <w:bottom w:val="single" w:color="auto" w:sz="4" w:space="0"/>
-              <w:right w:val="single" w:color="auto" w:sz="4" w:space="0"/>
+              <w:top w:val="single" w:sz="4" w:space="0" w:color="auto"/>
+              <w:left w:val="single" w:sz="4" w:space="0" w:color="auto"/>
+              <w:bottom w:val="single" w:sz="4" w:space="0" w:color="auto"/>
+              <w:right w:val="single" w:sz="4" w:space="0" w:color="auto"/>
             </w:tcBorders>
             <w:hideMark/>
           </w:tcPr>
@@ -119,10 +119,10 @@
           <w:tcPr>
             <w:tcW w:w="2284" w:type="dxa"/>
             <w:tcBorders>
-              <w:top w:val="single" w:color="auto" w:sz="4" w:space="0"/>
-              <w:left w:val="single" w:color="auto" w:sz="4" w:space="0"/>
-              <w:bottom w:val="single" w:color="auto" w:sz="4" w:space="0"/>
-              <w:right w:val="single" w:color="auto" w:sz="4" w:space="0"/>
+              <w:top w:val="single" w:sz="4" w:space="0" w:color="auto"/>
+              <w:left w:val="single" w:sz="4" w:space="0" w:color="auto"/>
+              <w:bottom w:val="single" w:sz="4" w:space="0" w:color="auto"/>
+              <w:right w:val="single" w:sz="4" w:space="0" w:color="auto"/>
             </w:tcBorders>
             <w:shd w:val="clear" w:color="auto" w:fill="E0E0E0"/>
             <w:hideMark/>
@@ -140,10 +140,10 @@
           <w:tcPr>
             <w:tcW w:w="5492" w:type="dxa"/>
             <w:tcBorders>
-              <w:top w:val="single" w:color="auto" w:sz="4" w:space="0"/>
-              <w:left w:val="single" w:color="auto" w:sz="4" w:space="0"/>
-              <w:bottom w:val="single" w:color="auto" w:sz="4" w:space="0"/>
-              <w:right w:val="single" w:color="auto" w:sz="4" w:space="0"/>
+              <w:top w:val="single" w:sz="4" w:space="0" w:color="auto"/>
+              <w:left w:val="single" w:sz="4" w:space="0" w:color="auto"/>
+              <w:bottom w:val="single" w:sz="4" w:space="0" w:color="auto"/>
+              <w:right w:val="single" w:sz="4" w:space="0" w:color="auto"/>
             </w:tcBorders>
             <w:hideMark/>
           </w:tcPr>
@@ -162,10 +162,10 @@
           <w:tcPr>
             <w:tcW w:w="2284" w:type="dxa"/>
             <w:tcBorders>
-              <w:top w:val="single" w:color="auto" w:sz="4" w:space="0"/>
-              <w:left w:val="single" w:color="auto" w:sz="4" w:space="0"/>
-              <w:bottom w:val="single" w:color="auto" w:sz="4" w:space="0"/>
-              <w:right w:val="single" w:color="auto" w:sz="4" w:space="0"/>
+              <w:top w:val="single" w:sz="4" w:space="0" w:color="auto"/>
+              <w:left w:val="single" w:sz="4" w:space="0" w:color="auto"/>
+              <w:bottom w:val="single" w:sz="4" w:space="0" w:color="auto"/>
+              <w:right w:val="single" w:sz="4" w:space="0" w:color="auto"/>
             </w:tcBorders>
             <w:shd w:val="clear" w:color="auto" w:fill="E0E0E0"/>
             <w:hideMark/>
@@ -183,10 +183,10 @@
           <w:tcPr>
             <w:tcW w:w="5492" w:type="dxa"/>
             <w:tcBorders>
-              <w:top w:val="single" w:color="auto" w:sz="4" w:space="0"/>
-              <w:left w:val="single" w:color="auto" w:sz="4" w:space="0"/>
-              <w:bottom w:val="single" w:color="auto" w:sz="4" w:space="0"/>
-              <w:right w:val="single" w:color="auto" w:sz="4" w:space="0"/>
+              <w:top w:val="single" w:sz="4" w:space="0" w:color="auto"/>
+              <w:left w:val="single" w:sz="4" w:space="0" w:color="auto"/>
+              <w:bottom w:val="single" w:sz="4" w:space="0" w:color="auto"/>
+              <w:right w:val="single" w:sz="4" w:space="0" w:color="auto"/>
             </w:tcBorders>
             <w:hideMark/>
           </w:tcPr>
@@ -205,10 +205,10 @@
           <w:tcPr>
             <w:tcW w:w="2284" w:type="dxa"/>
             <w:tcBorders>
-              <w:top w:val="single" w:color="auto" w:sz="4" w:space="0"/>
-              <w:left w:val="single" w:color="auto" w:sz="4" w:space="0"/>
-              <w:bottom w:val="single" w:color="auto" w:sz="4" w:space="0"/>
-              <w:right w:val="single" w:color="auto" w:sz="4" w:space="0"/>
+              <w:top w:val="single" w:sz="4" w:space="0" w:color="auto"/>
+              <w:left w:val="single" w:sz="4" w:space="0" w:color="auto"/>
+              <w:bottom w:val="single" w:sz="4" w:space="0" w:color="auto"/>
+              <w:right w:val="single" w:sz="4" w:space="0" w:color="auto"/>
             </w:tcBorders>
             <w:shd w:val="clear" w:color="auto" w:fill="E0E0E0"/>
             <w:hideMark/>
@@ -226,10 +226,10 @@
           <w:tcPr>
             <w:tcW w:w="5492" w:type="dxa"/>
             <w:tcBorders>
-              <w:top w:val="single" w:color="auto" w:sz="4" w:space="0"/>
-              <w:left w:val="single" w:color="auto" w:sz="4" w:space="0"/>
-              <w:bottom w:val="single" w:color="auto" w:sz="4" w:space="0"/>
-              <w:right w:val="single" w:color="auto" w:sz="4" w:space="0"/>
+              <w:top w:val="single" w:sz="4" w:space="0" w:color="auto"/>
+              <w:left w:val="single" w:sz="4" w:space="0" w:color="auto"/>
+              <w:bottom w:val="single" w:sz="4" w:space="0" w:color="auto"/>
+              <w:right w:val="single" w:sz="4" w:space="0" w:color="auto"/>
             </w:tcBorders>
             <w:hideMark/>
           </w:tcPr>
@@ -248,10 +248,10 @@
           <w:tcPr>
             <w:tcW w:w="2284" w:type="dxa"/>
             <w:tcBorders>
-              <w:top w:val="single" w:color="auto" w:sz="4" w:space="0"/>
-              <w:left w:val="single" w:color="auto" w:sz="4" w:space="0"/>
-              <w:bottom w:val="single" w:color="auto" w:sz="4" w:space="0"/>
-              <w:right w:val="single" w:color="auto" w:sz="4" w:space="0"/>
+              <w:top w:val="single" w:sz="4" w:space="0" w:color="auto"/>
+              <w:left w:val="single" w:sz="4" w:space="0" w:color="auto"/>
+              <w:bottom w:val="single" w:sz="4" w:space="0" w:color="auto"/>
+              <w:right w:val="single" w:sz="4" w:space="0" w:color="auto"/>
             </w:tcBorders>
             <w:shd w:val="clear" w:color="auto" w:fill="E0E0E0"/>
             <w:hideMark/>
@@ -269,10 +269,10 @@
           <w:tcPr>
             <w:tcW w:w="5492" w:type="dxa"/>
             <w:tcBorders>
-              <w:top w:val="single" w:color="auto" w:sz="4" w:space="0"/>
-              <w:left w:val="single" w:color="auto" w:sz="4" w:space="0"/>
-              <w:bottom w:val="single" w:color="auto" w:sz="4" w:space="0"/>
-              <w:right w:val="single" w:color="auto" w:sz="4" w:space="0"/>
+              <w:top w:val="single" w:sz="4" w:space="0" w:color="auto"/>
+              <w:left w:val="single" w:sz="4" w:space="0" w:color="auto"/>
+              <w:bottom w:val="single" w:sz="4" w:space="0" w:color="auto"/>
+              <w:right w:val="single" w:sz="4" w:space="0" w:color="auto"/>
             </w:tcBorders>
             <w:hideMark/>
           </w:tcPr>
@@ -281,8 +281,13 @@
               <w:pStyle w:val="TableText"/>
             </w:pPr>
             <w:r>
-              <w:t>Public (All GitHub) (X)    Private (Only Special Topics group) ( )</w:t>
-            </w:r>
+              <w:t xml:space="preserve">Public (All GitHub) (X)    Private (Only Special Topics group) </w:t>
+            </w:r>
+            <w:proofErr w:type="gramStart"/>
+            <w:r>
+              <w:t>( )</w:t>
+            </w:r>
+            <w:proofErr w:type="gramEnd"/>
           </w:p>
         </w:tc>
       </w:tr>
@@ -297,12 +302,12 @@
         <w:tblW w:w="0" w:type="auto"/>
         <w:tblInd w:w="1080" w:type="dxa"/>
         <w:tblBorders>
-          <w:top w:val="single" w:color="auto" w:sz="4" w:space="0"/>
-          <w:left w:val="single" w:color="auto" w:sz="4" w:space="0"/>
-          <w:bottom w:val="single" w:color="auto" w:sz="4" w:space="0"/>
-          <w:right w:val="single" w:color="auto" w:sz="4" w:space="0"/>
-          <w:insideH w:val="single" w:color="auto" w:sz="4" w:space="0"/>
-          <w:insideV w:val="single" w:color="auto" w:sz="4" w:space="0"/>
+          <w:top w:val="single" w:sz="4" w:space="0" w:color="auto"/>
+          <w:left w:val="single" w:sz="4" w:space="0" w:color="auto"/>
+          <w:bottom w:val="single" w:sz="4" w:space="0" w:color="auto"/>
+          <w:right w:val="single" w:sz="4" w:space="0" w:color="auto"/>
+          <w:insideH w:val="single" w:sz="4" w:space="0" w:color="auto"/>
+          <w:insideV w:val="single" w:sz="4" w:space="0" w:color="auto"/>
         </w:tblBorders>
         <w:tblLook w:val="04A0" w:firstRow="1" w:lastRow="0" w:firstColumn="1" w:lastColumn="0" w:noHBand="0" w:noVBand="1"/>
       </w:tblPr>
@@ -319,10 +324,10 @@
             <w:tcW w:w="7776" w:type="dxa"/>
             <w:gridSpan w:val="2"/>
             <w:tcBorders>
-              <w:top w:val="single" w:color="auto" w:sz="4" w:space="0"/>
-              <w:left w:val="single" w:color="auto" w:sz="4" w:space="0"/>
-              <w:bottom w:val="single" w:color="auto" w:sz="4" w:space="0"/>
-              <w:right w:val="single" w:color="auto" w:sz="4" w:space="0"/>
+              <w:top w:val="single" w:sz="4" w:space="0" w:color="auto"/>
+              <w:left w:val="single" w:sz="4" w:space="0" w:color="auto"/>
+              <w:bottom w:val="single" w:sz="4" w:space="0" w:color="auto"/>
+              <w:right w:val="single" w:sz="4" w:space="0" w:color="auto"/>
             </w:tcBorders>
             <w:shd w:val="clear" w:color="auto" w:fill="E0E0E0"/>
             <w:vAlign w:val="center"/>
@@ -352,10 +357,10 @@
           <w:tcPr>
             <w:tcW w:w="2267" w:type="dxa"/>
             <w:tcBorders>
-              <w:top w:val="single" w:color="auto" w:sz="4" w:space="0"/>
-              <w:left w:val="single" w:color="auto" w:sz="4" w:space="0"/>
-              <w:bottom w:val="single" w:color="auto" w:sz="4" w:space="0"/>
-              <w:right w:val="single" w:color="auto" w:sz="4" w:space="0"/>
+              <w:top w:val="single" w:sz="4" w:space="0" w:color="auto"/>
+              <w:left w:val="single" w:sz="4" w:space="0" w:color="auto"/>
+              <w:bottom w:val="single" w:sz="4" w:space="0" w:color="auto"/>
+              <w:right w:val="single" w:sz="4" w:space="0" w:color="auto"/>
             </w:tcBorders>
             <w:shd w:val="clear" w:color="auto" w:fill="E0E0E0"/>
             <w:vAlign w:val="center"/>
@@ -374,10 +379,10 @@
           <w:tcPr>
             <w:tcW w:w="5509" w:type="dxa"/>
             <w:tcBorders>
-              <w:top w:val="single" w:color="auto" w:sz="4" w:space="0"/>
-              <w:left w:val="single" w:color="auto" w:sz="4" w:space="0"/>
-              <w:bottom w:val="single" w:color="auto" w:sz="4" w:space="0"/>
-              <w:right w:val="single" w:color="auto" w:sz="4" w:space="0"/>
+              <w:top w:val="single" w:sz="4" w:space="0" w:color="auto"/>
+              <w:left w:val="single" w:sz="4" w:space="0" w:color="auto"/>
+              <w:bottom w:val="single" w:sz="4" w:space="0" w:color="auto"/>
+              <w:right w:val="single" w:sz="4" w:space="0" w:color="auto"/>
             </w:tcBorders>
             <w:vAlign w:val="center"/>
             <w:hideMark/>
@@ -387,8 +392,13 @@
               <w:pStyle w:val="TableText"/>
             </w:pPr>
             <w:r>
-              <w:t>Adi Suskic</w:t>
-            </w:r>
+              <w:t xml:space="preserve">Adi </w:t>
+            </w:r>
+            <w:proofErr w:type="spellStart"/>
+            <w:r>
+              <w:t>Suskic</w:t>
+            </w:r>
+            <w:proofErr w:type="spellEnd"/>
           </w:p>
         </w:tc>
       </w:tr>
@@ -400,10 +410,10 @@
           <w:tcPr>
             <w:tcW w:w="2267" w:type="dxa"/>
             <w:tcBorders>
-              <w:top w:val="single" w:color="auto" w:sz="4" w:space="0"/>
-              <w:left w:val="single" w:color="auto" w:sz="4" w:space="0"/>
-              <w:bottom w:val="single" w:color="auto" w:sz="4" w:space="0"/>
-              <w:right w:val="single" w:color="auto" w:sz="4" w:space="0"/>
+              <w:top w:val="single" w:sz="4" w:space="0" w:color="auto"/>
+              <w:left w:val="single" w:sz="4" w:space="0" w:color="auto"/>
+              <w:bottom w:val="single" w:sz="4" w:space="0" w:color="auto"/>
+              <w:right w:val="single" w:sz="4" w:space="0" w:color="auto"/>
             </w:tcBorders>
             <w:shd w:val="clear" w:color="auto" w:fill="E0E0E0"/>
             <w:vAlign w:val="center"/>
@@ -422,10 +432,10 @@
           <w:tcPr>
             <w:tcW w:w="5509" w:type="dxa"/>
             <w:tcBorders>
-              <w:top w:val="single" w:color="auto" w:sz="4" w:space="0"/>
-              <w:left w:val="single" w:color="auto" w:sz="4" w:space="0"/>
-              <w:bottom w:val="single" w:color="auto" w:sz="4" w:space="0"/>
-              <w:right w:val="single" w:color="auto" w:sz="4" w:space="0"/>
+              <w:top w:val="single" w:sz="4" w:space="0" w:color="auto"/>
+              <w:left w:val="single" w:sz="4" w:space="0" w:color="auto"/>
+              <w:bottom w:val="single" w:sz="4" w:space="0" w:color="auto"/>
+              <w:right w:val="single" w:sz="4" w:space="0" w:color="auto"/>
             </w:tcBorders>
             <w:vAlign w:val="center"/>
             <w:hideMark/>
@@ -448,10 +458,10 @@
           <w:tcPr>
             <w:tcW w:w="2267" w:type="dxa"/>
             <w:tcBorders>
-              <w:top w:val="single" w:color="auto" w:sz="4" w:space="0"/>
-              <w:left w:val="single" w:color="auto" w:sz="4" w:space="0"/>
-              <w:bottom w:val="single" w:color="auto" w:sz="4" w:space="0"/>
-              <w:right w:val="single" w:color="auto" w:sz="4" w:space="0"/>
+              <w:top w:val="single" w:sz="4" w:space="0" w:color="auto"/>
+              <w:left w:val="single" w:sz="4" w:space="0" w:color="auto"/>
+              <w:bottom w:val="single" w:sz="4" w:space="0" w:color="auto"/>
+              <w:right w:val="single" w:sz="4" w:space="0" w:color="auto"/>
             </w:tcBorders>
             <w:shd w:val="clear" w:color="auto" w:fill="E0E0E0"/>
             <w:vAlign w:val="center"/>
@@ -470,10 +480,10 @@
           <w:tcPr>
             <w:tcW w:w="5509" w:type="dxa"/>
             <w:tcBorders>
-              <w:top w:val="single" w:color="auto" w:sz="4" w:space="0"/>
-              <w:left w:val="single" w:color="auto" w:sz="4" w:space="0"/>
-              <w:bottom w:val="single" w:color="auto" w:sz="4" w:space="0"/>
-              <w:right w:val="single" w:color="auto" w:sz="4" w:space="0"/>
+              <w:top w:val="single" w:sz="4" w:space="0" w:color="auto"/>
+              <w:left w:val="single" w:sz="4" w:space="0" w:color="auto"/>
+              <w:bottom w:val="single" w:sz="4" w:space="0" w:color="auto"/>
+              <w:right w:val="single" w:sz="4" w:space="0" w:color="auto"/>
             </w:tcBorders>
             <w:vAlign w:val="center"/>
             <w:hideMark/>
@@ -483,8 +493,13 @@
               <w:pStyle w:val="TableText"/>
             </w:pPr>
             <w:r>
-              <w:t>Arthur Van Der Harst</w:t>
-            </w:r>
+              <w:t xml:space="preserve">Arthur Van Der </w:t>
+            </w:r>
+            <w:proofErr w:type="spellStart"/>
+            <w:r>
+              <w:t>Harst</w:t>
+            </w:r>
+            <w:proofErr w:type="spellEnd"/>
           </w:p>
         </w:tc>
       </w:tr>
@@ -496,10 +511,10 @@
           <w:tcPr>
             <w:tcW w:w="2267" w:type="dxa"/>
             <w:tcBorders>
-              <w:top w:val="single" w:color="auto" w:sz="4" w:space="0"/>
-              <w:left w:val="single" w:color="auto" w:sz="4" w:space="0"/>
-              <w:bottom w:val="single" w:color="auto" w:sz="4" w:space="0"/>
-              <w:right w:val="single" w:color="auto" w:sz="4" w:space="0"/>
+              <w:top w:val="single" w:sz="4" w:space="0" w:color="auto"/>
+              <w:left w:val="single" w:sz="4" w:space="0" w:color="auto"/>
+              <w:bottom w:val="single" w:sz="4" w:space="0" w:color="auto"/>
+              <w:right w:val="single" w:sz="4" w:space="0" w:color="auto"/>
             </w:tcBorders>
             <w:shd w:val="clear" w:color="auto" w:fill="E0E0E0"/>
             <w:vAlign w:val="center"/>
@@ -518,10 +533,10 @@
           <w:tcPr>
             <w:tcW w:w="5509" w:type="dxa"/>
             <w:tcBorders>
-              <w:top w:val="single" w:color="auto" w:sz="4" w:space="0"/>
-              <w:left w:val="single" w:color="auto" w:sz="4" w:space="0"/>
-              <w:bottom w:val="single" w:color="auto" w:sz="4" w:space="0"/>
-              <w:right w:val="single" w:color="auto" w:sz="4" w:space="0"/>
+              <w:top w:val="single" w:sz="4" w:space="0" w:color="auto"/>
+              <w:left w:val="single" w:sz="4" w:space="0" w:color="auto"/>
+              <w:bottom w:val="single" w:sz="4" w:space="0" w:color="auto"/>
+              <w:right w:val="single" w:sz="4" w:space="0" w:color="auto"/>
             </w:tcBorders>
             <w:vAlign w:val="center"/>
             <w:hideMark/>
@@ -556,12 +571,12 @@
         <w:tblW w:w="0" w:type="auto"/>
         <w:tblInd w:w="1080" w:type="dxa"/>
         <w:tblBorders>
-          <w:top w:val="single" w:color="auto" w:sz="4" w:space="0"/>
-          <w:left w:val="single" w:color="auto" w:sz="4" w:space="0"/>
-          <w:bottom w:val="single" w:color="auto" w:sz="4" w:space="0"/>
-          <w:right w:val="single" w:color="auto" w:sz="4" w:space="0"/>
-          <w:insideH w:val="single" w:color="auto" w:sz="4" w:space="0"/>
-          <w:insideV w:val="single" w:color="auto" w:sz="4" w:space="0"/>
+          <w:top w:val="single" w:sz="4" w:space="0" w:color="auto"/>
+          <w:left w:val="single" w:sz="4" w:space="0" w:color="auto"/>
+          <w:bottom w:val="single" w:sz="4" w:space="0" w:color="auto"/>
+          <w:right w:val="single" w:sz="4" w:space="0" w:color="auto"/>
+          <w:insideH w:val="single" w:sz="4" w:space="0" w:color="auto"/>
+          <w:insideV w:val="single" w:sz="4" w:space="0" w:color="auto"/>
         </w:tblBorders>
         <w:tblLook w:val="04A0" w:firstRow="1" w:lastRow="0" w:firstColumn="1" w:lastColumn="0" w:noHBand="0" w:noVBand="1"/>
       </w:tblPr>
@@ -580,10 +595,10 @@
             <w:tcW w:w="7776" w:type="dxa"/>
             <w:gridSpan w:val="4"/>
             <w:tcBorders>
-              <w:top w:val="single" w:color="auto" w:sz="4" w:space="0"/>
-              <w:left w:val="single" w:color="auto" w:sz="4" w:space="0"/>
-              <w:bottom w:val="single" w:color="auto" w:sz="4" w:space="0"/>
-              <w:right w:val="single" w:color="auto" w:sz="4" w:space="0"/>
+              <w:top w:val="single" w:sz="4" w:space="0" w:color="auto"/>
+              <w:left w:val="single" w:sz="4" w:space="0" w:color="auto"/>
+              <w:bottom w:val="single" w:sz="4" w:space="0" w:color="auto"/>
+              <w:right w:val="single" w:sz="4" w:space="0" w:color="auto"/>
             </w:tcBorders>
             <w:shd w:val="clear" w:color="auto" w:fill="E0E0E0"/>
             <w:hideMark/>
@@ -603,10 +618,10 @@
           <w:tcPr>
             <w:tcW w:w="1439" w:type="dxa"/>
             <w:tcBorders>
-              <w:top w:val="single" w:color="auto" w:sz="4" w:space="0"/>
-              <w:left w:val="single" w:color="auto" w:sz="4" w:space="0"/>
-              <w:bottom w:val="single" w:color="auto" w:sz="4" w:space="0"/>
-              <w:right w:val="single" w:color="auto" w:sz="4" w:space="0"/>
+              <w:top w:val="single" w:sz="4" w:space="0" w:color="auto"/>
+              <w:left w:val="single" w:sz="4" w:space="0" w:color="auto"/>
+              <w:bottom w:val="single" w:sz="4" w:space="0" w:color="auto"/>
+              <w:right w:val="single" w:sz="4" w:space="0" w:color="auto"/>
             </w:tcBorders>
             <w:shd w:val="clear" w:color="auto" w:fill="E0E0E0"/>
             <w:hideMark/>
@@ -624,10 +639,10 @@
           <w:tcPr>
             <w:tcW w:w="1416" w:type="dxa"/>
             <w:tcBorders>
-              <w:top w:val="single" w:color="auto" w:sz="4" w:space="0"/>
-              <w:left w:val="single" w:color="auto" w:sz="4" w:space="0"/>
-              <w:bottom w:val="single" w:color="auto" w:sz="4" w:space="0"/>
-              <w:right w:val="single" w:color="auto" w:sz="4" w:space="0"/>
+              <w:top w:val="single" w:sz="4" w:space="0" w:color="auto"/>
+              <w:left w:val="single" w:sz="4" w:space="0" w:color="auto"/>
+              <w:bottom w:val="single" w:sz="4" w:space="0" w:color="auto"/>
+              <w:right w:val="single" w:sz="4" w:space="0" w:color="auto"/>
             </w:tcBorders>
             <w:shd w:val="clear" w:color="auto" w:fill="E0E0E0"/>
             <w:hideMark/>
@@ -645,10 +660,10 @@
           <w:tcPr>
             <w:tcW w:w="1497" w:type="dxa"/>
             <w:tcBorders>
-              <w:top w:val="single" w:color="auto" w:sz="4" w:space="0"/>
-              <w:left w:val="single" w:color="auto" w:sz="4" w:space="0"/>
-              <w:bottom w:val="single" w:color="auto" w:sz="4" w:space="0"/>
-              <w:right w:val="single" w:color="auto" w:sz="4" w:space="0"/>
+              <w:top w:val="single" w:sz="4" w:space="0" w:color="auto"/>
+              <w:left w:val="single" w:sz="4" w:space="0" w:color="auto"/>
+              <w:bottom w:val="single" w:sz="4" w:space="0" w:color="auto"/>
+              <w:right w:val="single" w:sz="4" w:space="0" w:color="auto"/>
             </w:tcBorders>
             <w:shd w:val="clear" w:color="auto" w:fill="E0E0E0"/>
             <w:hideMark/>
@@ -666,10 +681,10 @@
           <w:tcPr>
             <w:tcW w:w="3424" w:type="dxa"/>
             <w:tcBorders>
-              <w:top w:val="single" w:color="auto" w:sz="4" w:space="0"/>
-              <w:left w:val="single" w:color="auto" w:sz="4" w:space="0"/>
-              <w:bottom w:val="single" w:color="auto" w:sz="4" w:space="0"/>
-              <w:right w:val="single" w:color="auto" w:sz="4" w:space="0"/>
+              <w:top w:val="single" w:sz="4" w:space="0" w:color="auto"/>
+              <w:left w:val="single" w:sz="4" w:space="0" w:color="auto"/>
+              <w:bottom w:val="single" w:sz="4" w:space="0" w:color="auto"/>
+              <w:right w:val="single" w:sz="4" w:space="0" w:color="auto"/>
             </w:tcBorders>
             <w:shd w:val="clear" w:color="auto" w:fill="E0E0E0"/>
             <w:hideMark/>
@@ -689,10 +704,10 @@
           <w:tcPr>
             <w:tcW w:w="1439" w:type="dxa"/>
             <w:tcBorders>
-              <w:top w:val="single" w:color="auto" w:sz="4" w:space="0"/>
-              <w:left w:val="single" w:color="auto" w:sz="4" w:space="0"/>
-              <w:bottom w:val="single" w:color="auto" w:sz="4" w:space="0"/>
-              <w:right w:val="single" w:color="auto" w:sz="4" w:space="0"/>
+              <w:top w:val="single" w:sz="4" w:space="0" w:color="auto"/>
+              <w:left w:val="single" w:sz="4" w:space="0" w:color="auto"/>
+              <w:bottom w:val="single" w:sz="4" w:space="0" w:color="auto"/>
+              <w:right w:val="single" w:sz="4" w:space="0" w:color="auto"/>
             </w:tcBorders>
             <w:hideMark/>
           </w:tcPr>
@@ -701,18 +716,23 @@
               <w:pStyle w:val="TableText"/>
             </w:pPr>
             <w:r>
-              <w:t>Adi Suskic</w:t>
-            </w:r>
+              <w:t xml:space="preserve">Adi </w:t>
+            </w:r>
+            <w:proofErr w:type="spellStart"/>
+            <w:r>
+              <w:t>Suskic</w:t>
+            </w:r>
+            <w:proofErr w:type="spellEnd"/>
           </w:p>
         </w:tc>
         <w:tc>
           <w:tcPr>
             <w:tcW w:w="1416" w:type="dxa"/>
             <w:tcBorders>
-              <w:top w:val="single" w:color="auto" w:sz="4" w:space="0"/>
-              <w:left w:val="single" w:color="auto" w:sz="4" w:space="0"/>
-              <w:bottom w:val="single" w:color="auto" w:sz="4" w:space="0"/>
-              <w:right w:val="single" w:color="auto" w:sz="4" w:space="0"/>
+              <w:top w:val="single" w:sz="4" w:space="0" w:color="auto"/>
+              <w:left w:val="single" w:sz="4" w:space="0" w:color="auto"/>
+              <w:bottom w:val="single" w:sz="4" w:space="0" w:color="auto"/>
+              <w:right w:val="single" w:sz="4" w:space="0" w:color="auto"/>
             </w:tcBorders>
             <w:hideMark/>
           </w:tcPr>
@@ -729,10 +749,10 @@
           <w:tcPr>
             <w:tcW w:w="1497" w:type="dxa"/>
             <w:tcBorders>
-              <w:top w:val="single" w:color="auto" w:sz="4" w:space="0"/>
-              <w:left w:val="single" w:color="auto" w:sz="4" w:space="0"/>
-              <w:bottom w:val="single" w:color="auto" w:sz="4" w:space="0"/>
-              <w:right w:val="single" w:color="auto" w:sz="4" w:space="0"/>
+              <w:top w:val="single" w:sz="4" w:space="0" w:color="auto"/>
+              <w:left w:val="single" w:sz="4" w:space="0" w:color="auto"/>
+              <w:bottom w:val="single" w:sz="4" w:space="0" w:color="auto"/>
+              <w:right w:val="single" w:sz="4" w:space="0" w:color="auto"/>
             </w:tcBorders>
             <w:hideMark/>
           </w:tcPr>
@@ -749,10 +769,10 @@
           <w:tcPr>
             <w:tcW w:w="3424" w:type="dxa"/>
             <w:tcBorders>
-              <w:top w:val="single" w:color="auto" w:sz="4" w:space="0"/>
-              <w:left w:val="single" w:color="auto" w:sz="4" w:space="0"/>
-              <w:bottom w:val="single" w:color="auto" w:sz="4" w:space="0"/>
-              <w:right w:val="single" w:color="auto" w:sz="4" w:space="0"/>
+              <w:top w:val="single" w:sz="4" w:space="0" w:color="auto"/>
+              <w:left w:val="single" w:sz="4" w:space="0" w:color="auto"/>
+              <w:bottom w:val="single" w:sz="4" w:space="0" w:color="auto"/>
+              <w:right w:val="single" w:sz="4" w:space="0" w:color="auto"/>
             </w:tcBorders>
             <w:hideMark/>
           </w:tcPr>
@@ -771,29 +791,34 @@
           <w:tcPr>
             <w:tcW w:w="1439" w:type="dxa"/>
             <w:tcBorders>
-              <w:top w:val="single" w:color="auto" w:sz="4" w:space="0"/>
-              <w:left w:val="single" w:color="auto" w:sz="4" w:space="0"/>
-              <w:bottom w:val="single" w:color="auto" w:sz="4" w:space="0"/>
-              <w:right w:val="single" w:color="auto" w:sz="4" w:space="0"/>
-            </w:tcBorders>
-          </w:tcPr>
-          <w:p>
-            <w:pPr>
-              <w:pStyle w:val="TableText"/>
-            </w:pPr>
-            <w:r>
-              <w:t>Adi Suskic</w:t>
-            </w:r>
+              <w:top w:val="single" w:sz="4" w:space="0" w:color="auto"/>
+              <w:left w:val="single" w:sz="4" w:space="0" w:color="auto"/>
+              <w:bottom w:val="single" w:sz="4" w:space="0" w:color="auto"/>
+              <w:right w:val="single" w:sz="4" w:space="0" w:color="auto"/>
+            </w:tcBorders>
+          </w:tcPr>
+          <w:p>
+            <w:pPr>
+              <w:pStyle w:val="TableText"/>
+            </w:pPr>
+            <w:r>
+              <w:t xml:space="preserve">Adi </w:t>
+            </w:r>
+            <w:proofErr w:type="spellStart"/>
+            <w:r>
+              <w:t>Suskic</w:t>
+            </w:r>
+            <w:proofErr w:type="spellEnd"/>
           </w:p>
         </w:tc>
         <w:tc>
           <w:tcPr>
             <w:tcW w:w="1416" w:type="dxa"/>
             <w:tcBorders>
-              <w:top w:val="single" w:color="auto" w:sz="4" w:space="0"/>
-              <w:left w:val="single" w:color="auto" w:sz="4" w:space="0"/>
-              <w:bottom w:val="single" w:color="auto" w:sz="4" w:space="0"/>
-              <w:right w:val="single" w:color="auto" w:sz="4" w:space="0"/>
+              <w:top w:val="single" w:sz="4" w:space="0" w:color="auto"/>
+              <w:left w:val="single" w:sz="4" w:space="0" w:color="auto"/>
+              <w:bottom w:val="single" w:sz="4" w:space="0" w:color="auto"/>
+              <w:right w:val="single" w:sz="4" w:space="0" w:color="auto"/>
             </w:tcBorders>
           </w:tcPr>
           <w:p>
@@ -809,10 +834,10 @@
           <w:tcPr>
             <w:tcW w:w="1497" w:type="dxa"/>
             <w:tcBorders>
-              <w:top w:val="single" w:color="auto" w:sz="4" w:space="0"/>
-              <w:left w:val="single" w:color="auto" w:sz="4" w:space="0"/>
-              <w:bottom w:val="single" w:color="auto" w:sz="4" w:space="0"/>
-              <w:right w:val="single" w:color="auto" w:sz="4" w:space="0"/>
+              <w:top w:val="single" w:sz="4" w:space="0" w:color="auto"/>
+              <w:left w:val="single" w:sz="4" w:space="0" w:color="auto"/>
+              <w:bottom w:val="single" w:sz="4" w:space="0" w:color="auto"/>
+              <w:right w:val="single" w:sz="4" w:space="0" w:color="auto"/>
             </w:tcBorders>
           </w:tcPr>
           <w:p>
@@ -828,10 +853,10 @@
           <w:tcPr>
             <w:tcW w:w="3424" w:type="dxa"/>
             <w:tcBorders>
-              <w:top w:val="single" w:color="auto" w:sz="4" w:space="0"/>
-              <w:left w:val="single" w:color="auto" w:sz="4" w:space="0"/>
-              <w:bottom w:val="single" w:color="auto" w:sz="4" w:space="0"/>
-              <w:right w:val="single" w:color="auto" w:sz="4" w:space="0"/>
+              <w:top w:val="single" w:sz="4" w:space="0" w:color="auto"/>
+              <w:left w:val="single" w:sz="4" w:space="0" w:color="auto"/>
+              <w:bottom w:val="single" w:sz="4" w:space="0" w:color="auto"/>
+              <w:right w:val="single" w:sz="4" w:space="0" w:color="auto"/>
             </w:tcBorders>
           </w:tcPr>
           <w:p>
@@ -849,19 +874,24 @@
           <w:tcPr>
             <w:tcW w:w="1439" w:type="dxa"/>
             <w:tcBorders>
-              <w:top w:val="single" w:color="auto" w:sz="4" w:space="0"/>
-              <w:left w:val="single" w:color="auto" w:sz="4" w:space="0"/>
-              <w:bottom w:val="single" w:color="auto" w:sz="4" w:space="0"/>
-              <w:right w:val="single" w:color="auto" w:sz="4" w:space="0"/>
-            </w:tcBorders>
-          </w:tcPr>
-          <w:p>
-            <w:pPr>
-              <w:pStyle w:val="TableText"/>
-            </w:pPr>
-            <w:r>
-              <w:t>Arthur Van Der Harst</w:t>
-            </w:r>
+              <w:top w:val="single" w:sz="4" w:space="0" w:color="auto"/>
+              <w:left w:val="single" w:sz="4" w:space="0" w:color="auto"/>
+              <w:bottom w:val="single" w:sz="4" w:space="0" w:color="auto"/>
+              <w:right w:val="single" w:sz="4" w:space="0" w:color="auto"/>
+            </w:tcBorders>
+          </w:tcPr>
+          <w:p>
+            <w:pPr>
+              <w:pStyle w:val="TableText"/>
+            </w:pPr>
+            <w:r>
+              <w:t xml:space="preserve">Arthur Van Der </w:t>
+            </w:r>
+            <w:proofErr w:type="spellStart"/>
+            <w:r>
+              <w:t>Harst</w:t>
+            </w:r>
+            <w:proofErr w:type="spellEnd"/>
           </w:p>
           <w:p>
             <w:pPr>
@@ -873,10 +903,10 @@
           <w:tcPr>
             <w:tcW w:w="1416" w:type="dxa"/>
             <w:tcBorders>
-              <w:top w:val="single" w:color="auto" w:sz="4" w:space="0"/>
-              <w:left w:val="single" w:color="auto" w:sz="4" w:space="0"/>
-              <w:bottom w:val="single" w:color="auto" w:sz="4" w:space="0"/>
-              <w:right w:val="single" w:color="auto" w:sz="4" w:space="0"/>
+              <w:top w:val="single" w:sz="4" w:space="0" w:color="auto"/>
+              <w:left w:val="single" w:sz="4" w:space="0" w:color="auto"/>
+              <w:bottom w:val="single" w:sz="4" w:space="0" w:color="auto"/>
+              <w:right w:val="single" w:sz="4" w:space="0" w:color="auto"/>
             </w:tcBorders>
           </w:tcPr>
           <w:p>
@@ -892,10 +922,10 @@
           <w:tcPr>
             <w:tcW w:w="1497" w:type="dxa"/>
             <w:tcBorders>
-              <w:top w:val="single" w:color="auto" w:sz="4" w:space="0"/>
-              <w:left w:val="single" w:color="auto" w:sz="4" w:space="0"/>
-              <w:bottom w:val="single" w:color="auto" w:sz="4" w:space="0"/>
-              <w:right w:val="single" w:color="auto" w:sz="4" w:space="0"/>
+              <w:top w:val="single" w:sz="4" w:space="0" w:color="auto"/>
+              <w:left w:val="single" w:sz="4" w:space="0" w:color="auto"/>
+              <w:bottom w:val="single" w:sz="4" w:space="0" w:color="auto"/>
+              <w:right w:val="single" w:sz="4" w:space="0" w:color="auto"/>
             </w:tcBorders>
           </w:tcPr>
           <w:p>
@@ -911,10 +941,10 @@
           <w:tcPr>
             <w:tcW w:w="3424" w:type="dxa"/>
             <w:tcBorders>
-              <w:top w:val="single" w:color="auto" w:sz="4" w:space="0"/>
-              <w:left w:val="single" w:color="auto" w:sz="4" w:space="0"/>
-              <w:bottom w:val="single" w:color="auto" w:sz="4" w:space="0"/>
-              <w:right w:val="single" w:color="auto" w:sz="4" w:space="0"/>
+              <w:top w:val="single" w:sz="4" w:space="0" w:color="auto"/>
+              <w:left w:val="single" w:sz="4" w:space="0" w:color="auto"/>
+              <w:bottom w:val="single" w:sz="4" w:space="0" w:color="auto"/>
+              <w:right w:val="single" w:sz="4" w:space="0" w:color="auto"/>
             </w:tcBorders>
           </w:tcPr>
           <w:p>
@@ -937,10 +967,10 @@
           <w:tcPr>
             <w:tcW w:w="1439" w:type="dxa"/>
             <w:tcBorders>
-              <w:top w:val="single" w:color="auto" w:sz="4" w:space="0"/>
-              <w:left w:val="single" w:color="auto" w:sz="4" w:space="0"/>
-              <w:bottom w:val="single" w:color="auto" w:sz="4" w:space="0"/>
-              <w:right w:val="single" w:color="auto" w:sz="4" w:space="0"/>
+              <w:top w:val="single" w:sz="4" w:space="0" w:color="auto"/>
+              <w:left w:val="single" w:sz="4" w:space="0" w:color="auto"/>
+              <w:bottom w:val="single" w:sz="4" w:space="0" w:color="auto"/>
+              <w:right w:val="single" w:sz="4" w:space="0" w:color="auto"/>
             </w:tcBorders>
           </w:tcPr>
           <w:p>
@@ -956,10 +986,10 @@
           <w:tcPr>
             <w:tcW w:w="1416" w:type="dxa"/>
             <w:tcBorders>
-              <w:top w:val="single" w:color="auto" w:sz="4" w:space="0"/>
-              <w:left w:val="single" w:color="auto" w:sz="4" w:space="0"/>
-              <w:bottom w:val="single" w:color="auto" w:sz="4" w:space="0"/>
-              <w:right w:val="single" w:color="auto" w:sz="4" w:space="0"/>
+              <w:top w:val="single" w:sz="4" w:space="0" w:color="auto"/>
+              <w:left w:val="single" w:sz="4" w:space="0" w:color="auto"/>
+              <w:bottom w:val="single" w:sz="4" w:space="0" w:color="auto"/>
+              <w:right w:val="single" w:sz="4" w:space="0" w:color="auto"/>
             </w:tcBorders>
           </w:tcPr>
           <w:p>
@@ -975,10 +1005,10 @@
           <w:tcPr>
             <w:tcW w:w="1497" w:type="dxa"/>
             <w:tcBorders>
-              <w:top w:val="single" w:color="auto" w:sz="4" w:space="0"/>
-              <w:left w:val="single" w:color="auto" w:sz="4" w:space="0"/>
-              <w:bottom w:val="single" w:color="auto" w:sz="4" w:space="0"/>
-              <w:right w:val="single" w:color="auto" w:sz="4" w:space="0"/>
+              <w:top w:val="single" w:sz="4" w:space="0" w:color="auto"/>
+              <w:left w:val="single" w:sz="4" w:space="0" w:color="auto"/>
+              <w:bottom w:val="single" w:sz="4" w:space="0" w:color="auto"/>
+              <w:right w:val="single" w:sz="4" w:space="0" w:color="auto"/>
             </w:tcBorders>
           </w:tcPr>
           <w:p>
@@ -994,10 +1024,10 @@
           <w:tcPr>
             <w:tcW w:w="3424" w:type="dxa"/>
             <w:tcBorders>
-              <w:top w:val="single" w:color="auto" w:sz="4" w:space="0"/>
-              <w:left w:val="single" w:color="auto" w:sz="4" w:space="0"/>
-              <w:bottom w:val="single" w:color="auto" w:sz="4" w:space="0"/>
-              <w:right w:val="single" w:color="auto" w:sz="4" w:space="0"/>
+              <w:top w:val="single" w:sz="4" w:space="0" w:color="auto"/>
+              <w:left w:val="single" w:sz="4" w:space="0" w:color="auto"/>
+              <w:bottom w:val="single" w:sz="4" w:space="0" w:color="auto"/>
+              <w:right w:val="single" w:sz="4" w:space="0" w:color="auto"/>
             </w:tcBorders>
           </w:tcPr>
           <w:p>
@@ -1015,29 +1045,34 @@
           <w:tcPr>
             <w:tcW w:w="1439" w:type="dxa"/>
             <w:tcBorders>
-              <w:top w:val="single" w:color="auto" w:sz="4" w:space="0"/>
-              <w:left w:val="single" w:color="auto" w:sz="4" w:space="0"/>
-              <w:bottom w:val="single" w:color="auto" w:sz="4" w:space="0"/>
-              <w:right w:val="single" w:color="auto" w:sz="4" w:space="0"/>
-            </w:tcBorders>
-          </w:tcPr>
-          <w:p>
-            <w:pPr>
-              <w:pStyle w:val="TableText"/>
-            </w:pPr>
-            <w:r>
-              <w:t>Arthur Van Der Harst</w:t>
-            </w:r>
+              <w:top w:val="single" w:sz="4" w:space="0" w:color="auto"/>
+              <w:left w:val="single" w:sz="4" w:space="0" w:color="auto"/>
+              <w:bottom w:val="single" w:sz="4" w:space="0" w:color="auto"/>
+              <w:right w:val="single" w:sz="4" w:space="0" w:color="auto"/>
+            </w:tcBorders>
+          </w:tcPr>
+          <w:p>
+            <w:pPr>
+              <w:pStyle w:val="TableText"/>
+            </w:pPr>
+            <w:r>
+              <w:t xml:space="preserve">Arthur Van Der </w:t>
+            </w:r>
+            <w:proofErr w:type="spellStart"/>
+            <w:r>
+              <w:t>Harst</w:t>
+            </w:r>
+            <w:proofErr w:type="spellEnd"/>
           </w:p>
         </w:tc>
         <w:tc>
           <w:tcPr>
             <w:tcW w:w="1416" w:type="dxa"/>
             <w:tcBorders>
-              <w:top w:val="single" w:color="auto" w:sz="4" w:space="0"/>
-              <w:left w:val="single" w:color="auto" w:sz="4" w:space="0"/>
-              <w:bottom w:val="single" w:color="auto" w:sz="4" w:space="0"/>
-              <w:right w:val="single" w:color="auto" w:sz="4" w:space="0"/>
+              <w:top w:val="single" w:sz="4" w:space="0" w:color="auto"/>
+              <w:left w:val="single" w:sz="4" w:space="0" w:color="auto"/>
+              <w:bottom w:val="single" w:sz="4" w:space="0" w:color="auto"/>
+              <w:right w:val="single" w:sz="4" w:space="0" w:color="auto"/>
             </w:tcBorders>
           </w:tcPr>
           <w:p>
@@ -1053,10 +1088,10 @@
           <w:tcPr>
             <w:tcW w:w="1497" w:type="dxa"/>
             <w:tcBorders>
-              <w:top w:val="single" w:color="auto" w:sz="4" w:space="0"/>
-              <w:left w:val="single" w:color="auto" w:sz="4" w:space="0"/>
-              <w:bottom w:val="single" w:color="auto" w:sz="4" w:space="0"/>
-              <w:right w:val="single" w:color="auto" w:sz="4" w:space="0"/>
+              <w:top w:val="single" w:sz="4" w:space="0" w:color="auto"/>
+              <w:left w:val="single" w:sz="4" w:space="0" w:color="auto"/>
+              <w:bottom w:val="single" w:sz="4" w:space="0" w:color="auto"/>
+              <w:right w:val="single" w:sz="4" w:space="0" w:color="auto"/>
             </w:tcBorders>
           </w:tcPr>
           <w:p>
@@ -1072,10 +1107,10 @@
           <w:tcPr>
             <w:tcW w:w="3424" w:type="dxa"/>
             <w:tcBorders>
-              <w:top w:val="single" w:color="auto" w:sz="4" w:space="0"/>
-              <w:left w:val="single" w:color="auto" w:sz="4" w:space="0"/>
-              <w:bottom w:val="single" w:color="auto" w:sz="4" w:space="0"/>
-              <w:right w:val="single" w:color="auto" w:sz="4" w:space="0"/>
+              <w:top w:val="single" w:sz="4" w:space="0" w:color="auto"/>
+              <w:left w:val="single" w:sz="4" w:space="0" w:color="auto"/>
+              <w:bottom w:val="single" w:sz="4" w:space="0" w:color="auto"/>
+              <w:right w:val="single" w:sz="4" w:space="0" w:color="auto"/>
             </w:tcBorders>
           </w:tcPr>
           <w:p>
@@ -1101,10 +1136,10 @@
           <w:tcPr>
             <w:tcW w:w="1439" w:type="dxa"/>
             <w:tcBorders>
-              <w:top w:val="single" w:color="auto" w:sz="4" w:space="0"/>
-              <w:left w:val="single" w:color="auto" w:sz="4" w:space="0"/>
-              <w:bottom w:val="single" w:color="auto" w:sz="4" w:space="0"/>
-              <w:right w:val="single" w:color="auto" w:sz="4" w:space="0"/>
+              <w:top w:val="single" w:sz="4" w:space="0" w:color="auto"/>
+              <w:left w:val="single" w:sz="4" w:space="0" w:color="auto"/>
+              <w:bottom w:val="single" w:sz="4" w:space="0" w:color="auto"/>
+              <w:right w:val="single" w:sz="4" w:space="0" w:color="auto"/>
             </w:tcBorders>
           </w:tcPr>
           <w:p>
@@ -1120,10 +1155,10 @@
           <w:tcPr>
             <w:tcW w:w="1416" w:type="dxa"/>
             <w:tcBorders>
-              <w:top w:val="single" w:color="auto" w:sz="4" w:space="0"/>
-              <w:left w:val="single" w:color="auto" w:sz="4" w:space="0"/>
-              <w:bottom w:val="single" w:color="auto" w:sz="4" w:space="0"/>
-              <w:right w:val="single" w:color="auto" w:sz="4" w:space="0"/>
+              <w:top w:val="single" w:sz="4" w:space="0" w:color="auto"/>
+              <w:left w:val="single" w:sz="4" w:space="0" w:color="auto"/>
+              <w:bottom w:val="single" w:sz="4" w:space="0" w:color="auto"/>
+              <w:right w:val="single" w:sz="4" w:space="0" w:color="auto"/>
             </w:tcBorders>
           </w:tcPr>
           <w:p>
@@ -1139,10 +1174,10 @@
           <w:tcPr>
             <w:tcW w:w="1497" w:type="dxa"/>
             <w:tcBorders>
-              <w:top w:val="single" w:color="auto" w:sz="4" w:space="0"/>
-              <w:left w:val="single" w:color="auto" w:sz="4" w:space="0"/>
-              <w:bottom w:val="single" w:color="auto" w:sz="4" w:space="0"/>
-              <w:right w:val="single" w:color="auto" w:sz="4" w:space="0"/>
+              <w:top w:val="single" w:sz="4" w:space="0" w:color="auto"/>
+              <w:left w:val="single" w:sz="4" w:space="0" w:color="auto"/>
+              <w:bottom w:val="single" w:sz="4" w:space="0" w:color="auto"/>
+              <w:right w:val="single" w:sz="4" w:space="0" w:color="auto"/>
             </w:tcBorders>
           </w:tcPr>
           <w:p>
@@ -1158,10 +1193,10 @@
           <w:tcPr>
             <w:tcW w:w="3424" w:type="dxa"/>
             <w:tcBorders>
-              <w:top w:val="single" w:color="auto" w:sz="4" w:space="0"/>
-              <w:left w:val="single" w:color="auto" w:sz="4" w:space="0"/>
-              <w:bottom w:val="single" w:color="auto" w:sz="4" w:space="0"/>
-              <w:right w:val="single" w:color="auto" w:sz="4" w:space="0"/>
+              <w:top w:val="single" w:sz="4" w:space="0" w:color="auto"/>
+              <w:left w:val="single" w:sz="4" w:space="0" w:color="auto"/>
+              <w:bottom w:val="single" w:sz="4" w:space="0" w:color="auto"/>
+              <w:right w:val="single" w:sz="4" w:space="0" w:color="auto"/>
             </w:tcBorders>
           </w:tcPr>
           <w:p>
@@ -1280,7 +1315,7 @@
         <w:pStyle w:val="Heading1"/>
         <w:numPr>
           <w:ilvl w:val="0"/>
-          <w:numId w:val="1"/>
+          <w:numId w:val="2"/>
         </w:numPr>
         <w:tabs>
           <w:tab w:val="num" w:pos="360"/>
@@ -1301,7 +1336,7 @@
       </w:pPr>
       <w:r>
         <w:rPr>
-          <w:rFonts w:ascii="Century Gothic" w:hAnsi="Century Gothic" w:eastAsia="Century Gothic" w:cs="Century Gothic"/>
+          <w:rFonts w:ascii="Century Gothic" w:eastAsia="Century Gothic" w:hAnsi="Century Gothic" w:cs="Century Gothic"/>
           <w:color w:val="000000" w:themeColor="text1"/>
           <w:sz w:val="36"/>
           <w:szCs w:val="36"/>
@@ -1329,14 +1364,11 @@
     </w:p>
     <w:p>
       <w:r>
-        <w:rPr>
-          <w:noProof/>
-        </w:rPr>
         <w:drawing>
-          <wp:inline distT="0" distB="0" distL="0" distR="0" wp14:anchorId="7F10EE66" wp14:editId="4796B165">
-            <wp:extent cx="5943600" cy="3213100"/>
+          <wp:inline distT="0" distB="0" distL="0" distR="0" wp14:anchorId="1B1FB22F" wp14:editId="094F6C04">
+            <wp:extent cx="5943600" cy="2652395"/>
             <wp:effectExtent l="0" t="0" r="0" b="0"/>
-            <wp:docPr id="9" name="Picture 9"/>
+            <wp:docPr id="1" name="Picture 1"/>
             <wp:cNvGraphicFramePr>
               <a:graphicFrameLocks xmlns:a="http://schemas.openxmlformats.org/drawingml/2006/main" noChangeAspect="1"/>
             </wp:cNvGraphicFramePr>
@@ -1344,36 +1376,23 @@
               <a:graphicData uri="http://schemas.openxmlformats.org/drawingml/2006/picture">
                 <pic:pic xmlns:pic="http://schemas.openxmlformats.org/drawingml/2006/picture">
                   <pic:nvPicPr>
-                    <pic:cNvPr id="0" name="Picture 1"/>
-                    <pic:cNvPicPr>
-                      <a:picLocks noChangeAspect="1" noChangeArrowheads="1"/>
-                    </pic:cNvPicPr>
+                    <pic:cNvPr id="1" name=""/>
+                    <pic:cNvPicPr/>
                   </pic:nvPicPr>
                   <pic:blipFill>
-                    <a:blip r:embed="rId5">
-                      <a:extLst>
-                        <a:ext uri="{28A0092B-C50C-407E-A947-70E740481C1C}">
-                          <a14:useLocalDpi xmlns:a14="http://schemas.microsoft.com/office/drawing/2010/main" val="0"/>
-                        </a:ext>
-                      </a:extLst>
-                    </a:blip>
-                    <a:srcRect/>
+                    <a:blip r:embed="rId5"/>
                     <a:stretch>
                       <a:fillRect/>
                     </a:stretch>
                   </pic:blipFill>
-                  <pic:spPr bwMode="auto">
+                  <pic:spPr>
                     <a:xfrm>
                       <a:off x="0" y="0"/>
-                      <a:ext cx="5943600" cy="3213100"/>
+                      <a:ext cx="5943600" cy="2652395"/>
                     </a:xfrm>
                     <a:prstGeom prst="rect">
                       <a:avLst/>
                     </a:prstGeom>
-                    <a:noFill/>
-                    <a:ln>
-                      <a:noFill/>
-                    </a:ln>
                   </pic:spPr>
                 </pic:pic>
               </a:graphicData>
@@ -1447,11 +1466,9 @@
         <w:pStyle w:val="Heading1"/>
       </w:pPr>
       <w:r>
-        <w:rPr/>
         <w:t xml:space="preserve">1 </w:t>
       </w:r>
       <w:r>
-        <w:rPr/>
         <w:t>Home Page</w:t>
       </w:r>
     </w:p>
@@ -1461,7 +1478,7 @@
         <w:pStyle w:val="ListParagraph"/>
         <w:numPr>
           <w:ilvl w:val="0"/>
-          <w:numId w:val="2"/>
+          <w:numId w:val="3"/>
         </w:numPr>
       </w:pPr>
       <w:r>
@@ -1473,15 +1490,15 @@
         <w:pStyle w:val="ListParagraph"/>
         <w:numPr>
           <w:ilvl w:val="1"/>
-          <w:numId w:val="2"/>
+          <w:numId w:val="3"/>
         </w:numPr>
         <w:rPr>
-          <w:rFonts w:ascii="Calibri" w:hAnsi="Calibri" w:eastAsia="Yu Mincho" w:cs="Arial"/>
-        </w:rPr>
-      </w:pPr>
-      <w:r>
-        <w:rPr>
-          <w:rFonts w:ascii="Calibri" w:hAnsi="Calibri" w:eastAsia="Yu Mincho" w:cs="Arial"/>
+          <w:rFonts w:ascii="Calibri" w:eastAsia="Yu Mincho" w:hAnsi="Calibri" w:cs="Arial"/>
+        </w:rPr>
+      </w:pPr>
+      <w:r>
+        <w:rPr>
+          <w:rFonts w:ascii="Calibri" w:eastAsia="Yu Mincho" w:hAnsi="Calibri" w:cs="Arial"/>
         </w:rPr>
         <w:t>Logo of ram</w:t>
       </w:r>
@@ -1491,15 +1508,15 @@
         <w:pStyle w:val="ListParagraph"/>
         <w:numPr>
           <w:ilvl w:val="1"/>
-          <w:numId w:val="2"/>
+          <w:numId w:val="3"/>
         </w:numPr>
         <w:rPr>
-          <w:rFonts w:ascii="Calibri" w:hAnsi="Calibri" w:eastAsia="Yu Mincho" w:cs="Arial"/>
-        </w:rPr>
-      </w:pPr>
-      <w:r>
-        <w:rPr>
-          <w:rFonts w:ascii="Calibri" w:hAnsi="Calibri" w:eastAsia="Yu Mincho" w:cs="Arial"/>
+          <w:rFonts w:ascii="Calibri" w:eastAsia="Yu Mincho" w:hAnsi="Calibri" w:cs="Arial"/>
+        </w:rPr>
+      </w:pPr>
+      <w:r>
+        <w:rPr>
+          <w:rFonts w:ascii="Calibri" w:eastAsia="Yu Mincho" w:hAnsi="Calibri" w:cs="Arial"/>
         </w:rPr>
         <w:t>Name of school</w:t>
       </w:r>
@@ -1509,15 +1526,15 @@
         <w:pStyle w:val="ListParagraph"/>
         <w:numPr>
           <w:ilvl w:val="1"/>
-          <w:numId w:val="2"/>
+          <w:numId w:val="3"/>
         </w:numPr>
         <w:rPr>
-          <w:rFonts w:ascii="Calibri" w:hAnsi="Calibri" w:eastAsia="Yu Mincho" w:cs="Arial"/>
-        </w:rPr>
-      </w:pPr>
-      <w:r>
-        <w:rPr>
-          <w:rFonts w:ascii="Calibri" w:hAnsi="Calibri" w:eastAsia="Yu Mincho" w:cs="Arial"/>
+          <w:rFonts w:ascii="Calibri" w:eastAsia="Yu Mincho" w:hAnsi="Calibri" w:cs="Arial"/>
+        </w:rPr>
+      </w:pPr>
+      <w:r>
+        <w:rPr>
+          <w:rFonts w:ascii="Calibri" w:eastAsia="Yu Mincho" w:hAnsi="Calibri" w:cs="Arial"/>
         </w:rPr>
         <w:t>Short message to invite members of the class to join the festivities celebrating their milestone</w:t>
       </w:r>
@@ -1527,33 +1544,41 @@
         <w:pStyle w:val="ListParagraph"/>
         <w:numPr>
           <w:ilvl w:val="1"/>
-          <w:numId w:val="2"/>
+          <w:numId w:val="3"/>
         </w:numPr>
         <w:rPr>
-          <w:rFonts w:ascii="Calibri" w:hAnsi="Calibri" w:eastAsia="Yu Mincho" w:cs="Arial"/>
-        </w:rPr>
-      </w:pPr>
-      <w:r>
-        <w:rPr>
-          <w:rFonts w:ascii="Calibri" w:hAnsi="Calibri" w:eastAsia="Yu Mincho" w:cs="Arial"/>
-        </w:rPr>
-        <w:t>Logistical information such as time, date, price, etc</w:t>
-      </w:r>
+          <w:rFonts w:ascii="Calibri" w:eastAsia="Yu Mincho" w:hAnsi="Calibri" w:cs="Arial"/>
+        </w:rPr>
+      </w:pPr>
+      <w:r>
+        <w:rPr>
+          <w:rFonts w:ascii="Calibri" w:eastAsia="Yu Mincho" w:hAnsi="Calibri" w:cs="Arial"/>
+        </w:rPr>
+        <w:t xml:space="preserve">Logistical information such as time, date, price, </w:t>
+      </w:r>
+      <w:proofErr w:type="spellStart"/>
+      <w:r>
+        <w:rPr>
+          <w:rFonts w:ascii="Calibri" w:eastAsia="Yu Mincho" w:hAnsi="Calibri" w:cs="Arial"/>
+        </w:rPr>
+        <w:t>etc</w:t>
+      </w:r>
+      <w:proofErr w:type="spellEnd"/>
     </w:p>
     <w:p>
       <w:pPr>
         <w:pStyle w:val="ListParagraph"/>
         <w:numPr>
           <w:ilvl w:val="1"/>
-          <w:numId w:val="2"/>
+          <w:numId w:val="3"/>
         </w:numPr>
         <w:rPr>
-          <w:rFonts w:ascii="Calibri" w:hAnsi="Calibri" w:eastAsia="Yu Mincho" w:cs="Arial"/>
-        </w:rPr>
-      </w:pPr>
-      <w:r>
-        <w:rPr>
-          <w:rFonts w:ascii="Calibri" w:hAnsi="Calibri" w:eastAsia="Yu Mincho" w:cs="Arial"/>
+          <w:rFonts w:ascii="Calibri" w:eastAsia="Yu Mincho" w:hAnsi="Calibri" w:cs="Arial"/>
+        </w:rPr>
+      </w:pPr>
+      <w:r>
+        <w:rPr>
+          <w:rFonts w:ascii="Calibri" w:eastAsia="Yu Mincho" w:hAnsi="Calibri" w:cs="Arial"/>
         </w:rPr>
         <w:t>We used html code to help us format and manage the line spacing</w:t>
       </w:r>
@@ -1563,17 +1588,25 @@
         <w:pStyle w:val="ListParagraph"/>
         <w:numPr>
           <w:ilvl w:val="1"/>
-          <w:numId w:val="2"/>
+          <w:numId w:val="3"/>
         </w:numPr>
         <w:rPr>
-          <w:rFonts w:ascii="Calibri" w:hAnsi="Calibri" w:eastAsia="Yu Mincho" w:cs="Arial"/>
-        </w:rPr>
-      </w:pPr>
-      <w:r>
-        <w:rPr>
-          <w:rFonts w:ascii="Calibri" w:hAnsi="Calibri" w:eastAsia="Yu Mincho" w:cs="Arial"/>
-        </w:rPr>
-        <w:t xml:space="preserve">Css allowed us to work finishing touches like color and font choice </w:t>
+          <w:rFonts w:ascii="Calibri" w:eastAsia="Yu Mincho" w:hAnsi="Calibri" w:cs="Arial"/>
+        </w:rPr>
+      </w:pPr>
+      <w:proofErr w:type="spellStart"/>
+      <w:r>
+        <w:rPr>
+          <w:rFonts w:ascii="Calibri" w:eastAsia="Yu Mincho" w:hAnsi="Calibri" w:cs="Arial"/>
+        </w:rPr>
+        <w:t>Css</w:t>
+      </w:r>
+      <w:proofErr w:type="spellEnd"/>
+      <w:r>
+        <w:rPr>
+          <w:rFonts w:ascii="Calibri" w:eastAsia="Yu Mincho" w:hAnsi="Calibri" w:cs="Arial"/>
+        </w:rPr>
+        <w:t xml:space="preserve"> allowed us to work finishing touches like color and font choice </w:t>
       </w:r>
     </w:p>
     <w:p/>
@@ -1594,16 +1627,15 @@
         <w:tabs>
           <w:tab w:val="num" w:pos="360"/>
         </w:tabs>
-        <w:ind w:left="0"/>
-      </w:pPr>
-      <w:r>
-        <w:rPr/>
+      </w:pPr>
+      <w:r>
         <w:t xml:space="preserve">2 </w:t>
       </w:r>
-      <w:r>
-        <w:rPr/>
+      <w:proofErr w:type="gramStart"/>
+      <w:r>
         <w:t>Form</w:t>
       </w:r>
+      <w:proofErr w:type="gramEnd"/>
     </w:p>
     <w:p>
       <w:pPr>
@@ -1615,14 +1647,22 @@
         <w:pStyle w:val="ListParagraph"/>
         <w:numPr>
           <w:ilvl w:val="0"/>
-          <w:numId w:val="2"/>
+          <w:numId w:val="3"/>
         </w:numPr>
         <w:rPr>
-          <w:rFonts w:ascii="Calibri" w:hAnsi="Calibri" w:eastAsia="Yu Mincho" w:cs="Arial"/>
-        </w:rPr>
-      </w:pPr>
-      <w:r>
-        <w:t>The form allows users to put their First Name, Last Name, Maden Name, Email, Phone number in</w:t>
+          <w:rFonts w:ascii="Calibri" w:eastAsia="Yu Mincho" w:hAnsi="Calibri" w:cs="Arial"/>
+        </w:rPr>
+      </w:pPr>
+      <w:r>
+        <w:t xml:space="preserve">The form allows users to put their First Name, Last Name, </w:t>
+      </w:r>
+      <w:proofErr w:type="spellStart"/>
+      <w:r>
+        <w:t>Maden</w:t>
+      </w:r>
+      <w:proofErr w:type="spellEnd"/>
+      <w:r>
+        <w:t xml:space="preserve"> Name, Email, Phone number in</w:t>
       </w:r>
     </w:p>
     <w:p>
@@ -1630,15 +1670,15 @@
         <w:pStyle w:val="ListParagraph"/>
         <w:numPr>
           <w:ilvl w:val="0"/>
-          <w:numId w:val="2"/>
+          <w:numId w:val="3"/>
         </w:numPr>
         <w:rPr>
-          <w:rFonts w:ascii="Calibri" w:hAnsi="Calibri" w:eastAsia="Yu Mincho" w:cs="Arial"/>
-        </w:rPr>
-      </w:pPr>
-      <w:r>
-        <w:rPr>
-          <w:rFonts w:ascii="Calibri" w:hAnsi="Calibri" w:eastAsia="Yu Mincho" w:cs="Arial"/>
+          <w:rFonts w:ascii="Calibri" w:eastAsia="Yu Mincho" w:hAnsi="Calibri" w:cs="Arial"/>
+        </w:rPr>
+      </w:pPr>
+      <w:r>
+        <w:rPr>
+          <w:rFonts w:ascii="Calibri" w:eastAsia="Yu Mincho" w:hAnsi="Calibri" w:cs="Arial"/>
         </w:rPr>
         <w:t>This was written in java script to get the values and submit to a google sheet</w:t>
       </w:r>
@@ -1648,17 +1688,31 @@
         <w:pStyle w:val="ListParagraph"/>
         <w:numPr>
           <w:ilvl w:val="0"/>
-          <w:numId w:val="2"/>
+          <w:numId w:val="3"/>
         </w:numPr>
         <w:rPr>
-          <w:rFonts w:ascii="Calibri" w:hAnsi="Calibri" w:eastAsia="Yu Mincho" w:cs="Arial"/>
-        </w:rPr>
-      </w:pPr>
-      <w:r>
-        <w:rPr>
-          <w:rFonts w:ascii="Calibri" w:hAnsi="Calibri" w:eastAsia="Yu Mincho" w:cs="Arial"/>
-        </w:rPr>
-        <w:t xml:space="preserve">Code was also done to erify email to check if there was a “@” </w:t>
+          <w:rFonts w:ascii="Calibri" w:eastAsia="Yu Mincho" w:hAnsi="Calibri" w:cs="Arial"/>
+        </w:rPr>
+      </w:pPr>
+      <w:r>
+        <w:rPr>
+          <w:rFonts w:ascii="Calibri" w:eastAsia="Yu Mincho" w:hAnsi="Calibri" w:cs="Arial"/>
+        </w:rPr>
+        <w:t xml:space="preserve">Code was also done to </w:t>
+      </w:r>
+      <w:proofErr w:type="spellStart"/>
+      <w:r>
+        <w:rPr>
+          <w:rFonts w:ascii="Calibri" w:eastAsia="Yu Mincho" w:hAnsi="Calibri" w:cs="Arial"/>
+        </w:rPr>
+        <w:t>erify</w:t>
+      </w:r>
+      <w:proofErr w:type="spellEnd"/>
+      <w:r>
+        <w:rPr>
+          <w:rFonts w:ascii="Calibri" w:eastAsia="Yu Mincho" w:hAnsi="Calibri" w:cs="Arial"/>
+        </w:rPr>
+        <w:t xml:space="preserve"> email to check if there was a “@” </w:t>
       </w:r>
     </w:p>
     <w:p>
@@ -1666,17 +1720,31 @@
         <w:pStyle w:val="ListParagraph"/>
         <w:numPr>
           <w:ilvl w:val="0"/>
-          <w:numId w:val="2"/>
+          <w:numId w:val="3"/>
         </w:numPr>
         <w:rPr>
-          <w:rFonts w:ascii="Calibri" w:hAnsi="Calibri" w:eastAsia="Yu Mincho" w:cs="Arial"/>
-        </w:rPr>
-      </w:pPr>
-      <w:r>
-        <w:rPr>
-          <w:rFonts w:ascii="Calibri" w:hAnsi="Calibri" w:eastAsia="Yu Mincho" w:cs="Arial"/>
-        </w:rPr>
-        <w:t>If the API fails the code sends them to a regular google form to submit</w:t>
+          <w:rFonts w:ascii="Calibri" w:eastAsia="Yu Mincho" w:hAnsi="Calibri" w:cs="Arial"/>
+        </w:rPr>
+      </w:pPr>
+      <w:r>
+        <w:rPr>
+          <w:rFonts w:ascii="Calibri" w:eastAsia="Yu Mincho" w:hAnsi="Calibri" w:cs="Arial"/>
+        </w:rPr>
+        <w:t xml:space="preserve">If the API </w:t>
+      </w:r>
+      <w:proofErr w:type="gramStart"/>
+      <w:r>
+        <w:rPr>
+          <w:rFonts w:ascii="Calibri" w:eastAsia="Yu Mincho" w:hAnsi="Calibri" w:cs="Arial"/>
+        </w:rPr>
+        <w:t>fails</w:t>
+      </w:r>
+      <w:proofErr w:type="gramEnd"/>
+      <w:r>
+        <w:rPr>
+          <w:rFonts w:ascii="Calibri" w:eastAsia="Yu Mincho" w:hAnsi="Calibri" w:cs="Arial"/>
+        </w:rPr>
+        <w:t xml:space="preserve"> the code sends them to a regular google form to submit</w:t>
       </w:r>
     </w:p>
     <w:p>
@@ -1684,15 +1752,15 @@
         <w:pStyle w:val="ListParagraph"/>
         <w:numPr>
           <w:ilvl w:val="0"/>
-          <w:numId w:val="2"/>
+          <w:numId w:val="3"/>
         </w:numPr>
         <w:rPr>
-          <w:rFonts w:ascii="Calibri" w:hAnsi="Calibri" w:eastAsia="Yu Mincho" w:cs="Arial"/>
-        </w:rPr>
-      </w:pPr>
-      <w:r>
-        <w:rPr>
-          <w:rFonts w:ascii="Calibri" w:hAnsi="Calibri" w:eastAsia="Yu Mincho" w:cs="Arial"/>
+          <w:rFonts w:ascii="Calibri" w:eastAsia="Yu Mincho" w:hAnsi="Calibri" w:cs="Arial"/>
+        </w:rPr>
+      </w:pPr>
+      <w:r>
+        <w:rPr>
+          <w:rFonts w:ascii="Calibri" w:eastAsia="Yu Mincho" w:hAnsi="Calibri" w:cs="Arial"/>
         </w:rPr>
         <w:t>If it is successful a message pops up that the submission was a success</w:t>
       </w:r>
@@ -1721,24 +1789,6 @@
       <w:pPr>
         <w:ind w:left="360"/>
         <w:rPr>
-          <w:b w:val="1"/>
-          <w:bCs w:val="1"/>
-          <w:sz w:val="28"/>
-          <w:szCs w:val="28"/>
-        </w:rPr>
-      </w:pPr>
-      <w:r>
-        <w:rPr>
-          <w:noProof/>
-        </w:rPr>
-        <w:t xml:space="preserve"> </w:t>
-      </w:r>
-    </w:p>
-    <w:p/>
-    <w:p/>
-    <w:p>
-      <w:pPr>
-        <w:rPr>
           <w:b/>
           <w:bCs/>
           <w:sz w:val="28"/>
@@ -1747,17 +1797,34 @@
       </w:pPr>
       <w:r>
         <w:rPr>
+          <w:noProof/>
+        </w:rPr>
+        <w:t xml:space="preserve"> </w:t>
+      </w:r>
+    </w:p>
+    <w:p/>
+    <w:p/>
+    <w:p>
+      <w:pPr>
+        <w:rPr>
           <w:b/>
           <w:bCs/>
           <w:sz w:val="28"/>
           <w:szCs w:val="28"/>
         </w:rPr>
+      </w:pPr>
+      <w:r>
+        <w:rPr>
+          <w:b/>
+          <w:bCs/>
+          <w:sz w:val="28"/>
+          <w:szCs w:val="28"/>
+        </w:rPr>
         <w:t>Final:</w:t>
       </w:r>
     </w:p>
     <w:p>
       <w:r>
-        <w:rPr/>
         <w:t xml:space="preserve"> </w:t>
       </w:r>
     </w:p>
@@ -1771,13 +1838,8 @@
     <w:p>
       <w:pPr>
         <w:pStyle w:val="Heading1"/>
-        <w:bidi w:val="0"/>
-        <w:spacing w:before="100" w:beforeAutospacing="off" w:after="0" w:afterAutospacing="off" w:line="276" w:lineRule="auto"/>
-        <w:ind w:left="0" w:right="0"/>
-        <w:jc w:val="left"/>
-      </w:pPr>
-      <w:r>
-        <w:rPr/>
+      </w:pPr>
+      <w:r>
         <w:t>Google Form</w:t>
       </w:r>
     </w:p>
@@ -1801,15 +1863,12 @@
         <w:pStyle w:val="Heading1"/>
       </w:pPr>
       <w:r>
-        <w:rPr/>
         <w:t>6</w:t>
       </w:r>
       <w:r>
-        <w:rPr/>
         <w:t xml:space="preserve">| </w:t>
       </w:r>
       <w:r>
-        <w:rPr/>
         <w:t>Activities Page</w:t>
       </w:r>
     </w:p>
@@ -1818,25 +1877,11 @@
         <w:pStyle w:val="ListParagraph"/>
         <w:numPr>
           <w:ilvl w:val="0"/>
-          <w:numId w:val="5"/>
+          <w:numId w:val="1"/>
         </w:numPr>
-        <w:bidi w:val="0"/>
-        <w:spacing w:before="100" w:beforeAutospacing="off" w:after="200" w:afterAutospacing="off" w:line="276" w:lineRule="auto"/>
-        <w:ind w:right="0"/>
-        <w:jc w:val="left"/>
-        <w:rPr/>
-      </w:pPr>
-      <w:r>
-        <w:rPr/>
-        <w:t xml:space="preserve">Also made with </w:t>
-      </w:r>
-      <w:r>
-        <w:rPr/>
-        <w:t>ht</w:t>
-      </w:r>
-      <w:r>
-        <w:rPr/>
-        <w:t>ml</w:t>
+      </w:pPr>
+      <w:r>
+        <w:t>Also made with html</w:t>
       </w:r>
     </w:p>
     <w:p>
@@ -1844,39 +1889,29 @@
         <w:pStyle w:val="ListParagraph"/>
         <w:numPr>
           <w:ilvl w:val="0"/>
-          <w:numId w:val="5"/>
+          <w:numId w:val="1"/>
         </w:numPr>
-        <w:bidi w:val="0"/>
-        <w:spacing w:before="100" w:beforeAutospacing="off" w:after="200" w:afterAutospacing="off" w:line="276" w:lineRule="auto"/>
-        <w:ind w:right="0"/>
-        <w:jc w:val="left"/>
-        <w:rPr>
-          <w:rFonts w:ascii="Calibri" w:hAnsi="Calibri" w:eastAsia="游明朝" w:cs="Arial"/>
-          <w:sz w:val="20"/>
-          <w:szCs w:val="20"/>
-        </w:rPr>
-      </w:pPr>
-      <w:r>
-        <w:rPr>
-          <w:rFonts w:ascii="Calibri" w:hAnsi="Calibri" w:eastAsia="游明朝" w:cs="Arial"/>
-          <w:sz w:val="20"/>
-          <w:szCs w:val="20"/>
+        <w:rPr>
+          <w:rFonts w:ascii="Calibri" w:eastAsia="Yu Mincho" w:hAnsi="Calibri" w:cs="Arial"/>
+        </w:rPr>
+      </w:pPr>
+      <w:r>
+        <w:rPr>
+          <w:rFonts w:ascii="Calibri" w:eastAsia="Yu Mincho" w:hAnsi="Calibri" w:cs="Arial"/>
         </w:rPr>
         <w:t xml:space="preserve">Divide each into div </w:t>
       </w:r>
-      <w:r>
-        <w:rPr>
-          <w:rFonts w:ascii="Calibri" w:hAnsi="Calibri" w:eastAsia="游明朝" w:cs="Arial"/>
-          <w:sz w:val="20"/>
-          <w:szCs w:val="20"/>
+      <w:proofErr w:type="spellStart"/>
+      <w:r>
+        <w:rPr>
+          <w:rFonts w:ascii="Calibri" w:eastAsia="Yu Mincho" w:hAnsi="Calibri" w:cs="Arial"/>
         </w:rPr>
         <w:t>classses</w:t>
       </w:r>
-      <w:r>
-        <w:rPr>
-          <w:rFonts w:ascii="Calibri" w:hAnsi="Calibri" w:eastAsia="游明朝" w:cs="Arial"/>
-          <w:sz w:val="20"/>
-          <w:szCs w:val="20"/>
+      <w:proofErr w:type="spellEnd"/>
+      <w:r>
+        <w:rPr>
+          <w:rFonts w:ascii="Calibri" w:eastAsia="Yu Mincho" w:hAnsi="Calibri" w:cs="Arial"/>
         </w:rPr>
         <w:t xml:space="preserve"> to clearly separate each activity</w:t>
       </w:r>
@@ -1886,23 +1921,15 @@
         <w:pStyle w:val="ListParagraph"/>
         <w:numPr>
           <w:ilvl w:val="0"/>
-          <w:numId w:val="5"/>
+          <w:numId w:val="1"/>
         </w:numPr>
-        <w:bidi w:val="0"/>
-        <w:spacing w:before="100" w:beforeAutospacing="off" w:after="200" w:afterAutospacing="off" w:line="276" w:lineRule="auto"/>
-        <w:ind w:right="0"/>
-        <w:jc w:val="left"/>
-        <w:rPr>
-          <w:rFonts w:ascii="Calibri" w:hAnsi="Calibri" w:eastAsia="游明朝" w:cs="Arial"/>
-          <w:sz w:val="20"/>
-          <w:szCs w:val="20"/>
-        </w:rPr>
-      </w:pPr>
-      <w:r>
-        <w:rPr>
-          <w:rFonts w:ascii="Calibri" w:hAnsi="Calibri" w:eastAsia="游明朝" w:cs="Arial"/>
-          <w:sz w:val="20"/>
-          <w:szCs w:val="20"/>
+        <w:rPr>
+          <w:rFonts w:ascii="Calibri" w:eastAsia="Yu Mincho" w:hAnsi="Calibri" w:cs="Arial"/>
+        </w:rPr>
+      </w:pPr>
+      <w:r>
+        <w:rPr>
+          <w:rFonts w:ascii="Calibri" w:eastAsia="Yu Mincho" w:hAnsi="Calibri" w:cs="Arial"/>
         </w:rPr>
         <w:t>Added borders as well</w:t>
       </w:r>
@@ -1924,11 +1951,9 @@
         <w:pStyle w:val="Heading1"/>
       </w:pPr>
       <w:r>
-        <w:rPr/>
         <w:t>6 | M</w:t>
       </w:r>
       <w:r>
-        <w:rPr/>
         <w:t xml:space="preserve">emoriam </w:t>
       </w:r>
     </w:p>
@@ -1937,24 +1962,18 @@
         <w:pStyle w:val="ListParagraph"/>
         <w:numPr>
           <w:ilvl w:val="0"/>
-          <w:numId w:val="2"/>
+          <w:numId w:val="3"/>
         </w:numPr>
-        <w:bidi w:val="0"/>
-        <w:spacing w:before="100" w:beforeAutospacing="off" w:after="200" w:afterAutospacing="off" w:line="276" w:lineRule="auto"/>
-        <w:ind w:left="720" w:right="0" w:hanging="360"/>
-        <w:jc w:val="left"/>
-        <w:rPr>
-          <w:rFonts w:ascii="Calibri" w:hAnsi="Calibri" w:eastAsia="游明朝" w:cs="Arial"/>
-          <w:sz w:val="20"/>
-          <w:szCs w:val="20"/>
-        </w:rPr>
-      </w:pPr>
-      <w:r>
-        <w:rPr/>
+        <w:rPr>
+          <w:rFonts w:ascii="Calibri" w:eastAsia="Yu Mincho" w:hAnsi="Calibri" w:cs="Arial"/>
+        </w:rPr>
+      </w:pPr>
+      <w:proofErr w:type="spellStart"/>
+      <w:r>
         <w:t>USes</w:t>
       </w:r>
-      <w:r>
-        <w:rPr/>
+      <w:proofErr w:type="spellEnd"/>
+      <w:r>
         <w:t xml:space="preserve"> html</w:t>
       </w:r>
     </w:p>
@@ -1963,39 +1982,29 @@
         <w:pStyle w:val="ListParagraph"/>
         <w:numPr>
           <w:ilvl w:val="0"/>
-          <w:numId w:val="2"/>
+          <w:numId w:val="3"/>
         </w:numPr>
-        <w:bidi w:val="0"/>
-        <w:spacing w:before="100" w:beforeAutospacing="off" w:after="200" w:afterAutospacing="off" w:line="276" w:lineRule="auto"/>
-        <w:ind w:left="720" w:right="0" w:hanging="360"/>
-        <w:jc w:val="left"/>
-        <w:rPr>
-          <w:rFonts w:ascii="Calibri" w:hAnsi="Calibri" w:eastAsia="游明朝" w:cs="Arial"/>
-          <w:sz w:val="20"/>
-          <w:szCs w:val="20"/>
-        </w:rPr>
-      </w:pPr>
-      <w:r>
-        <w:rPr>
-          <w:rFonts w:ascii="Calibri" w:hAnsi="Calibri" w:eastAsia="游明朝" w:cs="Arial"/>
-          <w:sz w:val="20"/>
-          <w:szCs w:val="20"/>
+        <w:rPr>
+          <w:rFonts w:ascii="Calibri" w:eastAsia="Yu Mincho" w:hAnsi="Calibri" w:cs="Arial"/>
+        </w:rPr>
+      </w:pPr>
+      <w:r>
+        <w:rPr>
+          <w:rFonts w:ascii="Calibri" w:eastAsia="Yu Mincho" w:hAnsi="Calibri" w:cs="Arial"/>
         </w:rPr>
         <w:t>&lt;</w:t>
       </w:r>
-      <w:r>
-        <w:rPr>
-          <w:rFonts w:ascii="Calibri" w:hAnsi="Calibri" w:eastAsia="游明朝" w:cs="Arial"/>
-          <w:sz w:val="20"/>
-          <w:szCs w:val="20"/>
+      <w:proofErr w:type="spellStart"/>
+      <w:r>
+        <w:rPr>
+          <w:rFonts w:ascii="Calibri" w:eastAsia="Yu Mincho" w:hAnsi="Calibri" w:cs="Arial"/>
         </w:rPr>
         <w:t>br</w:t>
       </w:r>
-      <w:r>
-        <w:rPr>
-          <w:rFonts w:ascii="Calibri" w:hAnsi="Calibri" w:eastAsia="游明朝" w:cs="Arial"/>
-          <w:sz w:val="20"/>
-          <w:szCs w:val="20"/>
+      <w:proofErr w:type="spellEnd"/>
+      <w:r>
+        <w:rPr>
+          <w:rFonts w:ascii="Calibri" w:eastAsia="Yu Mincho" w:hAnsi="Calibri" w:cs="Arial"/>
         </w:rPr>
         <w:t>&gt; for line breaks to make a new line for each name</w:t>
       </w:r>
@@ -2005,16 +2014,10 @@
         <w:pStyle w:val="ListParagraph"/>
         <w:numPr>
           <w:ilvl w:val="0"/>
-          <w:numId w:val="2"/>
+          <w:numId w:val="3"/>
         </w:numPr>
-        <w:bidi w:val="0"/>
-        <w:spacing w:before="100" w:beforeAutospacing="off" w:after="200" w:afterAutospacing="off" w:line="276" w:lineRule="auto"/>
-        <w:ind w:left="720" w:right="0" w:hanging="360"/>
-        <w:jc w:val="left"/>
-        <w:rPr>
-          <w:rFonts w:ascii="Calibri" w:hAnsi="Calibri" w:eastAsia="游明朝" w:cs="Arial"/>
-          <w:sz w:val="20"/>
-          <w:szCs w:val="20"/>
+        <w:rPr>
+          <w:rFonts w:ascii="Calibri" w:eastAsia="Yu Mincho" w:hAnsi="Calibri" w:cs="Arial"/>
         </w:rPr>
       </w:pPr>
     </w:p>
@@ -2032,16 +2035,10 @@
         <w:pStyle w:val="Heading1"/>
       </w:pPr>
       <w:r>
-        <w:rPr/>
         <w:t xml:space="preserve">7 | </w:t>
       </w:r>
       <w:r>
-        <w:rPr/>
-        <w:t>Sql</w:t>
-      </w:r>
-      <w:r>
-        <w:rPr/>
-        <w:t xml:space="preserve"> Database</w:t>
+        <w:t>Sql Database</w:t>
       </w:r>
     </w:p>
     <w:p/>
@@ -2061,17 +2058,15 @@
         <w:pStyle w:val="Heading1"/>
       </w:pPr>
       <w:r>
-        <w:rPr/>
         <w:t xml:space="preserve">8 | </w:t>
       </w:r>
       <w:r>
-        <w:rPr/>
         <w:t>BoneYard</w:t>
       </w:r>
     </w:p>
     <w:p/>
     <w:sectPr>
-      <w:pgSz w:w="12240" w:h="15840" w:orient="portrait"/>
+      <w:pgSz w:w="12240" w:h="15840"/>
       <w:pgMar w:top="1440" w:right="1440" w:bottom="1440" w:left="1440" w:header="720" w:footer="720" w:gutter="0"/>
       <w:cols w:space="720"/>
       <w:docGrid w:linePitch="360"/>
@@ -2081,119 +2076,7 @@
 </file>
 
 <file path=word/numbering.xml><?xml version="1.0" encoding="utf-8"?>
-<w:numbering xmlns:wpc="http://schemas.microsoft.com/office/word/2010/wordprocessingCanvas" xmlns:cx="http://schemas.microsoft.com/office/drawing/2014/chartex" xmlns:cx1="http://schemas.microsoft.com/office/drawing/2015/9/8/chartex" xmlns:cx2="http://schemas.microsoft.com/office/drawing/2015/10/21/chartex" xmlns:cx3="http://schemas.microsoft.com/office/drawing/2016/5/9/chartex" xmlns:cx4="http://schemas.microsoft.com/office/drawing/2016/5/10/chartex" xmlns:cx5="http://schemas.microsoft.com/office/drawing/2016/5/11/chartex" xmlns:cx6="http://schemas.microsoft.com/office/drawing/2016/5/12/chartex" xmlns:cx7="http://schemas.microsoft.com/office/drawing/2016/5/13/chartex" xmlns:cx8="http://schemas.microsoft.com/office/drawing/2016/5/14/chartex" xmlns:mc="http://schemas.openxmlformats.org/markup-compatibility/2006" xmlns:aink="http://schemas.microsoft.com/office/drawing/2016/ink" xmlns:am3d="http://schemas.microsoft.com/office/drawing/2017/model3d" xmlns:o="urn:schemas-microsoft-com:office:office" xmlns:oel="http://schemas.microsoft.com/office/2019/extlst" xmlns:r="http://schemas.openxmlformats.org/officeDocument/2006/relationships" xmlns:m="http://schemas.openxmlformats.org/officeDocument/2006/math" xmlns:v="urn:schemas-microsoft-com:vml" xmlns:wp14="http://schemas.microsoft.com/office/word/2010/wordprocessingDrawing" xmlns:wp="http://schemas.openxmlformats.org/drawingml/2006/wordprocessingDrawing" xmlns:w10="urn:schemas-microsoft-com:office:word" xmlns:w="http://schemas.openxmlformats.org/wordprocessingml/2006/main" xmlns:w14="http://schemas.microsoft.com/office/word/2010/wordml" xmlns:w15="http://schemas.microsoft.com/office/word/2012/wordml" xmlns:w16cex="http://schemas.microsoft.com/office/word/2018/wordml/cex" xmlns:w16cid="http://schemas.microsoft.com/office/word/2016/wordml/cid" xmlns:w16="http://schemas.microsoft.com/office/word/2018/wordml" xmlns:w16du="http://schemas.microsoft.com/office/word/2023/wordml/word16du" xmlns:w16sdtdh="http://schemas.microsoft.com/office/word/2020/wordml/sdtdatahash" xmlns:w16se="http://schemas.microsoft.com/office/word/2015/wordml/symex" xmlns:wpg="http://schemas.microsoft.com/office/word/2010/wordprocessingGroup" xmlns:wpi="http://schemas.microsoft.com/office/word/2010/wordprocessingInk" xmlns:wne="http://schemas.microsoft.com/office/word/2006/wordml" xmlns:wps="http://schemas.microsoft.com/office/word/2010/wordprocessingShape" mc:Ignorable="w14 w15 w16se w16cid w16 w16cex w16sdtdh wp14">
-  <w:abstractNum xmlns:w="http://schemas.openxmlformats.org/wordprocessingml/2006/main" w:abstractNumId="4">
-    <w:nsid w:val="178aa897"/>
-    <w:multiLevelType xmlns:w="http://schemas.openxmlformats.org/wordprocessingml/2006/main" w:val="hybridMultilevel"/>
-    <w:lvl xmlns:w="http://schemas.openxmlformats.org/wordprocessingml/2006/main" w:ilvl="0">
-      <w:start w:val="1"/>
-      <w:numFmt w:val="bullet"/>
-      <w:lvlText w:val="-"/>
-      <w:lvlJc w:val="left"/>
-      <w:pPr>
-        <w:ind w:left="720" w:hanging="360"/>
-      </w:pPr>
-      <w:rPr>
-        <w:rFonts w:hint="default" w:ascii="Calibri" w:hAnsi="Calibri"/>
-      </w:rPr>
-    </w:lvl>
-    <w:lvl xmlns:w="http://schemas.openxmlformats.org/wordprocessingml/2006/main" w:ilvl="1">
-      <w:start w:val="1"/>
-      <w:numFmt w:val="bullet"/>
-      <w:lvlText w:val="o"/>
-      <w:lvlJc w:val="left"/>
-      <w:pPr>
-        <w:ind w:left="1440" w:hanging="360"/>
-      </w:pPr>
-      <w:rPr>
-        <w:rFonts w:hint="default" w:ascii="Courier New" w:hAnsi="Courier New"/>
-      </w:rPr>
-    </w:lvl>
-    <w:lvl xmlns:w="http://schemas.openxmlformats.org/wordprocessingml/2006/main" w:ilvl="2">
-      <w:start w:val="1"/>
-      <w:numFmt w:val="bullet"/>
-      <w:lvlText w:val=""/>
-      <w:lvlJc w:val="left"/>
-      <w:pPr>
-        <w:ind w:left="2160" w:hanging="360"/>
-      </w:pPr>
-      <w:rPr>
-        <w:rFonts w:hint="default" w:ascii="Wingdings" w:hAnsi="Wingdings"/>
-      </w:rPr>
-    </w:lvl>
-    <w:lvl xmlns:w="http://schemas.openxmlformats.org/wordprocessingml/2006/main" w:ilvl="3">
-      <w:start w:val="1"/>
-      <w:numFmt w:val="bullet"/>
-      <w:lvlText w:val=""/>
-      <w:lvlJc w:val="left"/>
-      <w:pPr>
-        <w:ind w:left="2880" w:hanging="360"/>
-      </w:pPr>
-      <w:rPr>
-        <w:rFonts w:hint="default" w:ascii="Symbol" w:hAnsi="Symbol"/>
-      </w:rPr>
-    </w:lvl>
-    <w:lvl xmlns:w="http://schemas.openxmlformats.org/wordprocessingml/2006/main" w:ilvl="4">
-      <w:start w:val="1"/>
-      <w:numFmt w:val="bullet"/>
-      <w:lvlText w:val="o"/>
-      <w:lvlJc w:val="left"/>
-      <w:pPr>
-        <w:ind w:left="3600" w:hanging="360"/>
-      </w:pPr>
-      <w:rPr>
-        <w:rFonts w:hint="default" w:ascii="Courier New" w:hAnsi="Courier New"/>
-      </w:rPr>
-    </w:lvl>
-    <w:lvl xmlns:w="http://schemas.openxmlformats.org/wordprocessingml/2006/main" w:ilvl="5">
-      <w:start w:val="1"/>
-      <w:numFmt w:val="bullet"/>
-      <w:lvlText w:val=""/>
-      <w:lvlJc w:val="left"/>
-      <w:pPr>
-        <w:ind w:left="4320" w:hanging="360"/>
-      </w:pPr>
-      <w:rPr>
-        <w:rFonts w:hint="default" w:ascii="Wingdings" w:hAnsi="Wingdings"/>
-      </w:rPr>
-    </w:lvl>
-    <w:lvl xmlns:w="http://schemas.openxmlformats.org/wordprocessingml/2006/main" w:ilvl="6">
-      <w:start w:val="1"/>
-      <w:numFmt w:val="bullet"/>
-      <w:lvlText w:val=""/>
-      <w:lvlJc w:val="left"/>
-      <w:pPr>
-        <w:ind w:left="5040" w:hanging="360"/>
-      </w:pPr>
-      <w:rPr>
-        <w:rFonts w:hint="default" w:ascii="Symbol" w:hAnsi="Symbol"/>
-      </w:rPr>
-    </w:lvl>
-    <w:lvl xmlns:w="http://schemas.openxmlformats.org/wordprocessingml/2006/main" w:ilvl="7">
-      <w:start w:val="1"/>
-      <w:numFmt w:val="bullet"/>
-      <w:lvlText w:val="o"/>
-      <w:lvlJc w:val="left"/>
-      <w:pPr>
-        <w:ind w:left="5760" w:hanging="360"/>
-      </w:pPr>
-      <w:rPr>
-        <w:rFonts w:hint="default" w:ascii="Courier New" w:hAnsi="Courier New"/>
-      </w:rPr>
-    </w:lvl>
-    <w:lvl xmlns:w="http://schemas.openxmlformats.org/wordprocessingml/2006/main" w:ilvl="8">
-      <w:start w:val="1"/>
-      <w:numFmt w:val="bullet"/>
-      <w:lvlText w:val=""/>
-      <w:lvlJc w:val="left"/>
-      <w:pPr>
-        <w:ind w:left="6480" w:hanging="360"/>
-      </w:pPr>
-      <w:rPr>
-        <w:rFonts w:hint="default" w:ascii="Wingdings" w:hAnsi="Wingdings"/>
-      </w:rPr>
-    </w:lvl>
-  </w:abstractNum>
+<w:numbering xmlns:wpc="http://schemas.microsoft.com/office/word/2010/wordprocessingCanvas" xmlns:cx="http://schemas.microsoft.com/office/drawing/2014/chartex" xmlns:cx1="http://schemas.microsoft.com/office/drawing/2015/9/8/chartex" xmlns:cx2="http://schemas.microsoft.com/office/drawing/2015/10/21/chartex" xmlns:cx3="http://schemas.microsoft.com/office/drawing/2016/5/9/chartex" xmlns:cx4="http://schemas.microsoft.com/office/drawing/2016/5/10/chartex" xmlns:cx5="http://schemas.microsoft.com/office/drawing/2016/5/11/chartex" xmlns:cx6="http://schemas.microsoft.com/office/drawing/2016/5/12/chartex" xmlns:cx7="http://schemas.microsoft.com/office/drawing/2016/5/13/chartex" xmlns:cx8="http://schemas.microsoft.com/office/drawing/2016/5/14/chartex" xmlns:mc="http://schemas.openxmlformats.org/markup-compatibility/2006" xmlns:aink="http://schemas.microsoft.com/office/drawing/2016/ink" xmlns:am3d="http://schemas.microsoft.com/office/drawing/2017/model3d" xmlns:o="urn:schemas-microsoft-com:office:office" xmlns:r="http://schemas.openxmlformats.org/officeDocument/2006/relationships" xmlns:m="http://schemas.openxmlformats.org/officeDocument/2006/math" xmlns:v="urn:schemas-microsoft-com:vml" xmlns:wp14="http://schemas.microsoft.com/office/word/2010/wordprocessingDrawing" xmlns:wp="http://schemas.openxmlformats.org/drawingml/2006/wordprocessingDrawing" xmlns:w10="urn:schemas-microsoft-com:office:word" xmlns:w="http://schemas.openxmlformats.org/wordprocessingml/2006/main" xmlns:w14="http://schemas.microsoft.com/office/word/2010/wordml" xmlns:w15="http://schemas.microsoft.com/office/word/2012/wordml" xmlns:w16cex="http://schemas.microsoft.com/office/word/2018/wordml/cex" xmlns:w16cid="http://schemas.microsoft.com/office/word/2016/wordml/cid" xmlns:w16="http://schemas.microsoft.com/office/word/2018/wordml" xmlns:w16sdtdh="http://schemas.microsoft.com/office/word/2020/wordml/sdtdatahash" xmlns:w16se="http://schemas.microsoft.com/office/word/2015/wordml/symex" xmlns:wpg="http://schemas.microsoft.com/office/word/2010/wordprocessingGroup" xmlns:wpi="http://schemas.microsoft.com/office/word/2010/wordprocessingInk" xmlns:wne="http://schemas.microsoft.com/office/word/2006/wordml" xmlns:wps="http://schemas.microsoft.com/office/word/2010/wordprocessingShape" mc:Ignorable="w14 w15 w16se w16cid w16 w16cex w16sdtdh wp14">
   <w:abstractNum w:abstractNumId="0" w15:restartNumberingAfterBreak="0">
     <w:nsid w:val="12DD5F5C"/>
     <w:multiLevelType w:val="hybridMultilevel"/>
@@ -2207,7 +2090,7 @@
         <w:ind w:left="720" w:hanging="360"/>
       </w:pPr>
       <w:rPr>
-        <w:rFonts w:hint="default" w:ascii="Calibri" w:hAnsi="Calibri" w:cs="Calibri" w:eastAsiaTheme="minorHAnsi"/>
+        <w:rFonts w:ascii="Calibri" w:eastAsiaTheme="minorHAnsi" w:hAnsi="Calibri" w:cs="Calibri" w:hint="default"/>
       </w:rPr>
     </w:lvl>
     <w:lvl w:ilvl="1" w:tplc="04090003" w:tentative="1">
@@ -2219,7 +2102,7 @@
         <w:ind w:left="1440" w:hanging="360"/>
       </w:pPr>
       <w:rPr>
-        <w:rFonts w:hint="default" w:ascii="Courier New" w:hAnsi="Courier New" w:cs="Courier New"/>
+        <w:rFonts w:ascii="Courier New" w:hAnsi="Courier New" w:cs="Courier New" w:hint="default"/>
       </w:rPr>
     </w:lvl>
     <w:lvl w:ilvl="2" w:tplc="04090005" w:tentative="1">
@@ -2231,7 +2114,7 @@
         <w:ind w:left="2160" w:hanging="360"/>
       </w:pPr>
       <w:rPr>
-        <w:rFonts w:hint="default" w:ascii="Wingdings" w:hAnsi="Wingdings"/>
+        <w:rFonts w:ascii="Wingdings" w:hAnsi="Wingdings" w:hint="default"/>
       </w:rPr>
     </w:lvl>
     <w:lvl w:ilvl="3" w:tplc="04090001" w:tentative="1">
@@ -2243,7 +2126,7 @@
         <w:ind w:left="2880" w:hanging="360"/>
       </w:pPr>
       <w:rPr>
-        <w:rFonts w:hint="default" w:ascii="Symbol" w:hAnsi="Symbol"/>
+        <w:rFonts w:ascii="Symbol" w:hAnsi="Symbol" w:hint="default"/>
       </w:rPr>
     </w:lvl>
     <w:lvl w:ilvl="4" w:tplc="04090003" w:tentative="1">
@@ -2255,7 +2138,7 @@
         <w:ind w:left="3600" w:hanging="360"/>
       </w:pPr>
       <w:rPr>
-        <w:rFonts w:hint="default" w:ascii="Courier New" w:hAnsi="Courier New" w:cs="Courier New"/>
+        <w:rFonts w:ascii="Courier New" w:hAnsi="Courier New" w:cs="Courier New" w:hint="default"/>
       </w:rPr>
     </w:lvl>
     <w:lvl w:ilvl="5" w:tplc="04090005" w:tentative="1">
@@ -2267,7 +2150,7 @@
         <w:ind w:left="4320" w:hanging="360"/>
       </w:pPr>
       <w:rPr>
-        <w:rFonts w:hint="default" w:ascii="Wingdings" w:hAnsi="Wingdings"/>
+        <w:rFonts w:ascii="Wingdings" w:hAnsi="Wingdings" w:hint="default"/>
       </w:rPr>
     </w:lvl>
     <w:lvl w:ilvl="6" w:tplc="04090001" w:tentative="1">
@@ -2279,7 +2162,7 @@
         <w:ind w:left="5040" w:hanging="360"/>
       </w:pPr>
       <w:rPr>
-        <w:rFonts w:hint="default" w:ascii="Symbol" w:hAnsi="Symbol"/>
+        <w:rFonts w:ascii="Symbol" w:hAnsi="Symbol" w:hint="default"/>
       </w:rPr>
     </w:lvl>
     <w:lvl w:ilvl="7" w:tplc="04090003" w:tentative="1">
@@ -2291,7 +2174,7 @@
         <w:ind w:left="5760" w:hanging="360"/>
       </w:pPr>
       <w:rPr>
-        <w:rFonts w:hint="default" w:ascii="Courier New" w:hAnsi="Courier New" w:cs="Courier New"/>
+        <w:rFonts w:ascii="Courier New" w:hAnsi="Courier New" w:cs="Courier New" w:hint="default"/>
       </w:rPr>
     </w:lvl>
     <w:lvl w:ilvl="8" w:tplc="04090005" w:tentative="1">
@@ -2303,11 +2186,124 @@
         <w:ind w:left="6480" w:hanging="360"/>
       </w:pPr>
       <w:rPr>
-        <w:rFonts w:hint="default" w:ascii="Wingdings" w:hAnsi="Wingdings"/>
+        <w:rFonts w:ascii="Wingdings" w:hAnsi="Wingdings" w:hint="default"/>
       </w:rPr>
     </w:lvl>
   </w:abstractNum>
   <w:abstractNum w:abstractNumId="1" w15:restartNumberingAfterBreak="0">
+    <w:nsid w:val="178AA897"/>
+    <w:multiLevelType w:val="hybridMultilevel"/>
+    <w:tmpl w:val="588C8ECA"/>
+    <w:lvl w:ilvl="0" w:tplc="62C47538">
+      <w:start w:val="1"/>
+      <w:numFmt w:val="bullet"/>
+      <w:lvlText w:val="-"/>
+      <w:lvlJc w:val="left"/>
+      <w:pPr>
+        <w:ind w:left="720" w:hanging="360"/>
+      </w:pPr>
+      <w:rPr>
+        <w:rFonts w:ascii="Calibri" w:hAnsi="Calibri" w:hint="default"/>
+      </w:rPr>
+    </w:lvl>
+    <w:lvl w:ilvl="1" w:tplc="746A9714">
+      <w:start w:val="1"/>
+      <w:numFmt w:val="bullet"/>
+      <w:lvlText w:val="o"/>
+      <w:lvlJc w:val="left"/>
+      <w:pPr>
+        <w:ind w:left="1440" w:hanging="360"/>
+      </w:pPr>
+      <w:rPr>
+        <w:rFonts w:ascii="Courier New" w:hAnsi="Courier New" w:hint="default"/>
+      </w:rPr>
+    </w:lvl>
+    <w:lvl w:ilvl="2" w:tplc="624C7FF6">
+      <w:start w:val="1"/>
+      <w:numFmt w:val="bullet"/>
+      <w:lvlText w:val=""/>
+      <w:lvlJc w:val="left"/>
+      <w:pPr>
+        <w:ind w:left="2160" w:hanging="360"/>
+      </w:pPr>
+      <w:rPr>
+        <w:rFonts w:ascii="Wingdings" w:hAnsi="Wingdings" w:hint="default"/>
+      </w:rPr>
+    </w:lvl>
+    <w:lvl w:ilvl="3" w:tplc="971A2E24">
+      <w:start w:val="1"/>
+      <w:numFmt w:val="bullet"/>
+      <w:lvlText w:val=""/>
+      <w:lvlJc w:val="left"/>
+      <w:pPr>
+        <w:ind w:left="2880" w:hanging="360"/>
+      </w:pPr>
+      <w:rPr>
+        <w:rFonts w:ascii="Symbol" w:hAnsi="Symbol" w:hint="default"/>
+      </w:rPr>
+    </w:lvl>
+    <w:lvl w:ilvl="4" w:tplc="A97C8BB8">
+      <w:start w:val="1"/>
+      <w:numFmt w:val="bullet"/>
+      <w:lvlText w:val="o"/>
+      <w:lvlJc w:val="left"/>
+      <w:pPr>
+        <w:ind w:left="3600" w:hanging="360"/>
+      </w:pPr>
+      <w:rPr>
+        <w:rFonts w:ascii="Courier New" w:hAnsi="Courier New" w:hint="default"/>
+      </w:rPr>
+    </w:lvl>
+    <w:lvl w:ilvl="5" w:tplc="94E0D782">
+      <w:start w:val="1"/>
+      <w:numFmt w:val="bullet"/>
+      <w:lvlText w:val=""/>
+      <w:lvlJc w:val="left"/>
+      <w:pPr>
+        <w:ind w:left="4320" w:hanging="360"/>
+      </w:pPr>
+      <w:rPr>
+        <w:rFonts w:ascii="Wingdings" w:hAnsi="Wingdings" w:hint="default"/>
+      </w:rPr>
+    </w:lvl>
+    <w:lvl w:ilvl="6" w:tplc="24AC361A">
+      <w:start w:val="1"/>
+      <w:numFmt w:val="bullet"/>
+      <w:lvlText w:val=""/>
+      <w:lvlJc w:val="left"/>
+      <w:pPr>
+        <w:ind w:left="5040" w:hanging="360"/>
+      </w:pPr>
+      <w:rPr>
+        <w:rFonts w:ascii="Symbol" w:hAnsi="Symbol" w:hint="default"/>
+      </w:rPr>
+    </w:lvl>
+    <w:lvl w:ilvl="7" w:tplc="0D14150C">
+      <w:start w:val="1"/>
+      <w:numFmt w:val="bullet"/>
+      <w:lvlText w:val="o"/>
+      <w:lvlJc w:val="left"/>
+      <w:pPr>
+        <w:ind w:left="5760" w:hanging="360"/>
+      </w:pPr>
+      <w:rPr>
+        <w:rFonts w:ascii="Courier New" w:hAnsi="Courier New" w:hint="default"/>
+      </w:rPr>
+    </w:lvl>
+    <w:lvl w:ilvl="8" w:tplc="F2262D30">
+      <w:start w:val="1"/>
+      <w:numFmt w:val="bullet"/>
+      <w:lvlText w:val=""/>
+      <w:lvlJc w:val="left"/>
+      <w:pPr>
+        <w:ind w:left="6480" w:hanging="360"/>
+      </w:pPr>
+      <w:rPr>
+        <w:rFonts w:ascii="Wingdings" w:hAnsi="Wingdings" w:hint="default"/>
+      </w:rPr>
+    </w:lvl>
+  </w:abstractNum>
+  <w:abstractNum w:abstractNumId="2" w15:restartNumberingAfterBreak="0">
     <w:nsid w:val="2F9071FA"/>
     <w:multiLevelType w:val="hybridMultilevel"/>
     <w:tmpl w:val="836EB7BE"/>
@@ -2396,7 +2392,7 @@
       </w:pPr>
     </w:lvl>
   </w:abstractNum>
-  <w:abstractNum w:abstractNumId="2" w15:restartNumberingAfterBreak="0">
+  <w:abstractNum w:abstractNumId="3" w15:restartNumberingAfterBreak="0">
     <w:nsid w:val="560B23A5"/>
     <w:multiLevelType w:val="hybridMultilevel"/>
     <w:tmpl w:val="FFC85A80"/>
@@ -2409,7 +2405,7 @@
         <w:ind w:left="720" w:hanging="360"/>
       </w:pPr>
       <w:rPr>
-        <w:rFonts w:hint="default" w:ascii="Calibri" w:hAnsi="Calibri" w:cs="Calibri" w:eastAsiaTheme="minorHAnsi"/>
+        <w:rFonts w:ascii="Calibri" w:eastAsiaTheme="minorHAnsi" w:hAnsi="Calibri" w:cs="Calibri" w:hint="default"/>
       </w:rPr>
     </w:lvl>
     <w:lvl w:ilvl="1" w:tplc="FFFFFFFF">
@@ -2421,7 +2417,7 @@
         <w:ind w:left="1440" w:hanging="360"/>
       </w:pPr>
       <w:rPr>
-        <w:rFonts w:hint="default" w:ascii="Symbol" w:hAnsi="Symbol"/>
+        <w:rFonts w:ascii="Symbol" w:hAnsi="Symbol" w:hint="default"/>
       </w:rPr>
     </w:lvl>
     <w:lvl w:ilvl="2" w:tplc="04090005" w:tentative="1">
@@ -2433,7 +2429,7 @@
         <w:ind w:left="2160" w:hanging="360"/>
       </w:pPr>
       <w:rPr>
-        <w:rFonts w:hint="default" w:ascii="Wingdings" w:hAnsi="Wingdings"/>
+        <w:rFonts w:ascii="Wingdings" w:hAnsi="Wingdings" w:hint="default"/>
       </w:rPr>
     </w:lvl>
     <w:lvl w:ilvl="3" w:tplc="04090001" w:tentative="1">
@@ -2445,7 +2441,7 @@
         <w:ind w:left="2880" w:hanging="360"/>
       </w:pPr>
       <w:rPr>
-        <w:rFonts w:hint="default" w:ascii="Symbol" w:hAnsi="Symbol"/>
+        <w:rFonts w:ascii="Symbol" w:hAnsi="Symbol" w:hint="default"/>
       </w:rPr>
     </w:lvl>
     <w:lvl w:ilvl="4" w:tplc="04090003" w:tentative="1">
@@ -2457,7 +2453,7 @@
         <w:ind w:left="3600" w:hanging="360"/>
       </w:pPr>
       <w:rPr>
-        <w:rFonts w:hint="default" w:ascii="Courier New" w:hAnsi="Courier New" w:cs="Courier New"/>
+        <w:rFonts w:ascii="Courier New" w:hAnsi="Courier New" w:cs="Courier New" w:hint="default"/>
       </w:rPr>
     </w:lvl>
     <w:lvl w:ilvl="5" w:tplc="04090005" w:tentative="1">
@@ -2469,7 +2465,7 @@
         <w:ind w:left="4320" w:hanging="360"/>
       </w:pPr>
       <w:rPr>
-        <w:rFonts w:hint="default" w:ascii="Wingdings" w:hAnsi="Wingdings"/>
+        <w:rFonts w:ascii="Wingdings" w:hAnsi="Wingdings" w:hint="default"/>
       </w:rPr>
     </w:lvl>
     <w:lvl w:ilvl="6" w:tplc="04090001" w:tentative="1">
@@ -2481,7 +2477,7 @@
         <w:ind w:left="5040" w:hanging="360"/>
       </w:pPr>
       <w:rPr>
-        <w:rFonts w:hint="default" w:ascii="Symbol" w:hAnsi="Symbol"/>
+        <w:rFonts w:ascii="Symbol" w:hAnsi="Symbol" w:hint="default"/>
       </w:rPr>
     </w:lvl>
     <w:lvl w:ilvl="7" w:tplc="04090003" w:tentative="1">
@@ -2493,7 +2489,7 @@
         <w:ind w:left="5760" w:hanging="360"/>
       </w:pPr>
       <w:rPr>
-        <w:rFonts w:hint="default" w:ascii="Courier New" w:hAnsi="Courier New" w:cs="Courier New"/>
+        <w:rFonts w:ascii="Courier New" w:hAnsi="Courier New" w:cs="Courier New" w:hint="default"/>
       </w:rPr>
     </w:lvl>
     <w:lvl w:ilvl="8" w:tplc="04090005" w:tentative="1">
@@ -2505,11 +2501,11 @@
         <w:ind w:left="6480" w:hanging="360"/>
       </w:pPr>
       <w:rPr>
-        <w:rFonts w:hint="default" w:ascii="Wingdings" w:hAnsi="Wingdings"/>
+        <w:rFonts w:ascii="Wingdings" w:hAnsi="Wingdings" w:hint="default"/>
       </w:rPr>
     </w:lvl>
   </w:abstractNum>
-  <w:abstractNum w:abstractNumId="3" w15:restartNumberingAfterBreak="0">
+  <w:abstractNum w:abstractNumId="4" w15:restartNumberingAfterBreak="0">
     <w:nsid w:val="5CEAF7A8"/>
     <w:multiLevelType w:val="hybridMultilevel"/>
     <w:tmpl w:val="FFFFFFFF"/>
@@ -2595,19 +2591,19 @@
       </w:pPr>
     </w:lvl>
   </w:abstractNum>
-  <w:num w:numId="5">
+  <w:num w:numId="1">
+    <w:abstractNumId w:val="1"/>
+  </w:num>
+  <w:num w:numId="2">
     <w:abstractNumId w:val="4"/>
   </w:num>
-  <w:num w:numId="1" w16cid:durableId="2022395319">
+  <w:num w:numId="3">
     <w:abstractNumId w:val="3"/>
   </w:num>
-  <w:num w:numId="2" w16cid:durableId="2093962817">
+  <w:num w:numId="4">
     <w:abstractNumId w:val="2"/>
   </w:num>
-  <w:num w:numId="3" w16cid:durableId="416677971">
-    <w:abstractNumId w:val="1"/>
-  </w:num>
-  <w:num w:numId="4" w16cid:durableId="1101023119">
+  <w:num w:numId="5">
     <w:abstractNumId w:val="0"/>
   </w:num>
 </w:numbering>
@@ -2618,7 +2614,7 @@
   <w:docDefaults>
     <w:rPrDefault>
       <w:rPr>
-        <w:rFonts w:asciiTheme="minorHAnsi" w:hAnsiTheme="minorHAnsi" w:eastAsiaTheme="minorHAnsi" w:cstheme="minorBidi"/>
+        <w:rFonts w:asciiTheme="minorHAnsi" w:eastAsiaTheme="minorHAnsi" w:hAnsiTheme="minorHAnsi" w:cstheme="minorBidi"/>
         <w:sz w:val="22"/>
         <w:szCs w:val="22"/>
         <w:lang w:val="en-US" w:eastAsia="en-US" w:bidi="ar-SA"/>
@@ -2633,14 +2629,14 @@
   <w:latentStyles w:defLockedState="0" w:defUIPriority="99" w:defSemiHidden="0" w:defUnhideWhenUsed="0" w:defQFormat="0" w:count="376">
     <w:lsdException w:name="Normal" w:uiPriority="0" w:qFormat="1"/>
     <w:lsdException w:name="heading 1" w:uiPriority="9" w:qFormat="1"/>
-    <w:lsdException w:name="heading 2" w:uiPriority="9" w:semiHidden="1" w:unhideWhenUsed="1" w:qFormat="1"/>
-    <w:lsdException w:name="heading 3" w:uiPriority="9" w:semiHidden="1" w:unhideWhenUsed="1" w:qFormat="1"/>
-    <w:lsdException w:name="heading 4" w:uiPriority="9" w:semiHidden="1" w:unhideWhenUsed="1" w:qFormat="1"/>
-    <w:lsdException w:name="heading 5" w:uiPriority="9" w:semiHidden="1" w:unhideWhenUsed="1" w:qFormat="1"/>
-    <w:lsdException w:name="heading 6" w:uiPriority="9" w:semiHidden="1" w:unhideWhenUsed="1" w:qFormat="1"/>
-    <w:lsdException w:name="heading 7" w:uiPriority="9" w:semiHidden="1" w:unhideWhenUsed="1" w:qFormat="1"/>
-    <w:lsdException w:name="heading 8" w:uiPriority="9" w:semiHidden="1" w:unhideWhenUsed="1" w:qFormat="1"/>
-    <w:lsdException w:name="heading 9" w:uiPriority="9" w:semiHidden="1" w:unhideWhenUsed="1" w:qFormat="1"/>
+    <w:lsdException w:name="heading 2" w:semiHidden="1" w:uiPriority="9" w:unhideWhenUsed="1" w:qFormat="1"/>
+    <w:lsdException w:name="heading 3" w:semiHidden="1" w:uiPriority="9" w:unhideWhenUsed="1" w:qFormat="1"/>
+    <w:lsdException w:name="heading 4" w:semiHidden="1" w:uiPriority="9" w:unhideWhenUsed="1" w:qFormat="1"/>
+    <w:lsdException w:name="heading 5" w:semiHidden="1" w:uiPriority="9" w:unhideWhenUsed="1" w:qFormat="1"/>
+    <w:lsdException w:name="heading 6" w:semiHidden="1" w:uiPriority="9" w:unhideWhenUsed="1" w:qFormat="1"/>
+    <w:lsdException w:name="heading 7" w:semiHidden="1" w:uiPriority="9" w:unhideWhenUsed="1" w:qFormat="1"/>
+    <w:lsdException w:name="heading 8" w:semiHidden="1" w:uiPriority="9" w:unhideWhenUsed="1" w:qFormat="1"/>
+    <w:lsdException w:name="heading 9" w:semiHidden="1" w:uiPriority="9" w:unhideWhenUsed="1" w:qFormat="1"/>
     <w:lsdException w:name="index 1" w:semiHidden="1" w:unhideWhenUsed="1"/>
     <w:lsdException w:name="index 2" w:semiHidden="1" w:unhideWhenUsed="1"/>
     <w:lsdException w:name="index 3" w:semiHidden="1" w:unhideWhenUsed="1"/>
@@ -2650,22 +2646,22 @@
     <w:lsdException w:name="index 7" w:semiHidden="1" w:unhideWhenUsed="1"/>
     <w:lsdException w:name="index 8" w:semiHidden="1" w:unhideWhenUsed="1"/>
     <w:lsdException w:name="index 9" w:semiHidden="1" w:unhideWhenUsed="1"/>
-    <w:lsdException w:name="toc 1" w:uiPriority="39" w:semiHidden="1" w:unhideWhenUsed="1"/>
-    <w:lsdException w:name="toc 2" w:uiPriority="39" w:semiHidden="1" w:unhideWhenUsed="1"/>
-    <w:lsdException w:name="toc 3" w:uiPriority="39" w:semiHidden="1" w:unhideWhenUsed="1"/>
-    <w:lsdException w:name="toc 4" w:uiPriority="39" w:semiHidden="1" w:unhideWhenUsed="1"/>
-    <w:lsdException w:name="toc 5" w:uiPriority="39" w:semiHidden="1" w:unhideWhenUsed="1"/>
-    <w:lsdException w:name="toc 6" w:uiPriority="39" w:semiHidden="1" w:unhideWhenUsed="1"/>
-    <w:lsdException w:name="toc 7" w:uiPriority="39" w:semiHidden="1" w:unhideWhenUsed="1"/>
-    <w:lsdException w:name="toc 8" w:uiPriority="39" w:semiHidden="1" w:unhideWhenUsed="1"/>
-    <w:lsdException w:name="toc 9" w:uiPriority="39" w:semiHidden="1" w:unhideWhenUsed="1"/>
+    <w:lsdException w:name="toc 1" w:semiHidden="1" w:uiPriority="39" w:unhideWhenUsed="1"/>
+    <w:lsdException w:name="toc 2" w:semiHidden="1" w:uiPriority="39" w:unhideWhenUsed="1"/>
+    <w:lsdException w:name="toc 3" w:semiHidden="1" w:uiPriority="39" w:unhideWhenUsed="1"/>
+    <w:lsdException w:name="toc 4" w:semiHidden="1" w:uiPriority="39" w:unhideWhenUsed="1"/>
+    <w:lsdException w:name="toc 5" w:semiHidden="1" w:uiPriority="39" w:unhideWhenUsed="1"/>
+    <w:lsdException w:name="toc 6" w:semiHidden="1" w:uiPriority="39" w:unhideWhenUsed="1"/>
+    <w:lsdException w:name="toc 7" w:semiHidden="1" w:uiPriority="39" w:unhideWhenUsed="1"/>
+    <w:lsdException w:name="toc 8" w:semiHidden="1" w:uiPriority="39" w:unhideWhenUsed="1"/>
+    <w:lsdException w:name="toc 9" w:semiHidden="1" w:uiPriority="39" w:unhideWhenUsed="1"/>
     <w:lsdException w:name="Normal Indent" w:semiHidden="1" w:unhideWhenUsed="1"/>
     <w:lsdException w:name="footnote text" w:semiHidden="1" w:unhideWhenUsed="1"/>
     <w:lsdException w:name="annotation text" w:semiHidden="1" w:unhideWhenUsed="1"/>
     <w:lsdException w:name="header" w:semiHidden="1" w:unhideWhenUsed="1"/>
     <w:lsdException w:name="footer" w:semiHidden="1" w:unhideWhenUsed="1"/>
     <w:lsdException w:name="index heading" w:semiHidden="1" w:unhideWhenUsed="1"/>
-    <w:lsdException w:name="caption" w:uiPriority="35" w:semiHidden="1" w:unhideWhenUsed="1" w:qFormat="1"/>
+    <w:lsdException w:name="caption" w:semiHidden="1" w:uiPriority="35" w:unhideWhenUsed="1" w:qFormat="1"/>
     <w:lsdException w:name="table of figures" w:semiHidden="1" w:unhideWhenUsed="1"/>
     <w:lsdException w:name="envelope address" w:semiHidden="1" w:unhideWhenUsed="1"/>
     <w:lsdException w:name="envelope return" w:semiHidden="1" w:unhideWhenUsed="1"/>
@@ -2696,7 +2692,7 @@
     <w:lsdException w:name="Title" w:uiPriority="10" w:qFormat="1"/>
     <w:lsdException w:name="Closing" w:semiHidden="1" w:unhideWhenUsed="1"/>
     <w:lsdException w:name="Signature" w:semiHidden="1" w:unhideWhenUsed="1"/>
-    <w:lsdException w:name="Default Paragraph Font" w:uiPriority="1" w:semiHidden="1" w:unhideWhenUsed="1"/>
+    <w:lsdException w:name="Default Paragraph Font" w:semiHidden="1" w:uiPriority="1" w:unhideWhenUsed="1"/>
     <w:lsdException w:name="Body Text" w:semiHidden="1" w:unhideWhenUsed="1"/>
     <w:lsdException w:name="Body Text Indent" w:semiHidden="1" w:unhideWhenUsed="1"/>
     <w:lsdException w:name="List Continue" w:semiHidden="1" w:unhideWhenUsed="1"/>
@@ -2896,8 +2892,8 @@
     <w:lsdException w:name="Subtle Reference" w:uiPriority="31" w:qFormat="1"/>
     <w:lsdException w:name="Intense Reference" w:uiPriority="32" w:qFormat="1"/>
     <w:lsdException w:name="Book Title" w:uiPriority="33" w:qFormat="1"/>
-    <w:lsdException w:name="Bibliography" w:uiPriority="37" w:semiHidden="1" w:unhideWhenUsed="1"/>
-    <w:lsdException w:name="TOC Heading" w:uiPriority="39" w:semiHidden="1" w:unhideWhenUsed="1" w:qFormat="1"/>
+    <w:lsdException w:name="Bibliography" w:semiHidden="1" w:uiPriority="37" w:unhideWhenUsed="1"/>
+    <w:lsdException w:name="TOC Heading" w:semiHidden="1" w:uiPriority="39" w:unhideWhenUsed="1" w:qFormat="1"/>
     <w:lsdException w:name="Plain Table 1" w:uiPriority="41"/>
     <w:lsdException w:name="Plain Table 2" w:uiPriority="42"/>
     <w:lsdException w:name="Plain Table 3" w:uiPriority="43"/>
@@ -3008,7 +3004,7 @@
     <w:lsdException w:name="Unresolved Mention" w:semiHidden="1" w:unhideWhenUsed="1"/>
     <w:lsdException w:name="Smart Link" w:semiHidden="1" w:unhideWhenUsed="1"/>
   </w:latentStyles>
-  <w:style w:type="paragraph" w:styleId="Normal" w:default="1">
+  <w:style w:type="paragraph" w:default="1" w:styleId="Normal">
     <w:name w:val="Normal"/>
     <w:qFormat/>
     <w:rsid w:val="004F7CD3"/>
@@ -3031,10 +3027,10 @@
     <w:rsid w:val="004F7CD3"/>
     <w:pPr>
       <w:pBdr>
-        <w:top w:val="single" w:color="4472C4" w:themeColor="accent1" w:sz="24" w:space="0"/>
-        <w:left w:val="single" w:color="4472C4" w:themeColor="accent1" w:sz="24" w:space="0"/>
-        <w:bottom w:val="single" w:color="4472C4" w:themeColor="accent1" w:sz="24" w:space="0"/>
-        <w:right w:val="single" w:color="4472C4" w:themeColor="accent1" w:sz="24" w:space="0"/>
+        <w:top w:val="single" w:sz="24" w:space="0" w:color="4472C4" w:themeColor="accent1"/>
+        <w:left w:val="single" w:sz="24" w:space="0" w:color="4472C4" w:themeColor="accent1"/>
+        <w:bottom w:val="single" w:sz="24" w:space="0" w:color="4472C4" w:themeColor="accent1"/>
+        <w:right w:val="single" w:sz="24" w:space="0" w:color="4472C4" w:themeColor="accent1"/>
       </w:pBdr>
       <w:shd w:val="clear" w:color="auto" w:fill="4472C4" w:themeFill="accent1"/>
       <w:spacing w:after="0"/>
@@ -3059,10 +3055,10 @@
     <w:rsid w:val="004F7CD3"/>
     <w:pPr>
       <w:pBdr>
-        <w:top w:val="single" w:color="D9E2F3" w:themeColor="accent1" w:themeTint="33" w:sz="24" w:space="0"/>
-        <w:left w:val="single" w:color="D9E2F3" w:themeColor="accent1" w:themeTint="33" w:sz="24" w:space="0"/>
-        <w:bottom w:val="single" w:color="D9E2F3" w:themeColor="accent1" w:themeTint="33" w:sz="24" w:space="0"/>
-        <w:right w:val="single" w:color="D9E2F3" w:themeColor="accent1" w:themeTint="33" w:sz="24" w:space="0"/>
+        <w:top w:val="single" w:sz="24" w:space="0" w:color="D9E2F3" w:themeColor="accent1" w:themeTint="33"/>
+        <w:left w:val="single" w:sz="24" w:space="0" w:color="D9E2F3" w:themeColor="accent1" w:themeTint="33"/>
+        <w:bottom w:val="single" w:sz="24" w:space="0" w:color="D9E2F3" w:themeColor="accent1" w:themeTint="33"/>
+        <w:right w:val="single" w:sz="24" w:space="0" w:color="D9E2F3" w:themeColor="accent1" w:themeTint="33"/>
       </w:pBdr>
       <w:shd w:val="clear" w:color="auto" w:fill="D9E2F3" w:themeFill="accent1" w:themeFillTint="33"/>
       <w:spacing w:after="0"/>
@@ -3073,13 +3069,13 @@
       <w:spacing w:val="15"/>
     </w:rPr>
   </w:style>
-  <w:style w:type="character" w:styleId="DefaultParagraphFont" w:default="1">
+  <w:style w:type="character" w:default="1" w:styleId="DefaultParagraphFont">
     <w:name w:val="Default Paragraph Font"/>
     <w:uiPriority w:val="1"/>
     <w:semiHidden/>
     <w:unhideWhenUsed/>
   </w:style>
-  <w:style w:type="table" w:styleId="TableNormal" w:default="1">
+  <w:style w:type="table" w:default="1" w:styleId="TableNormal">
     <w:name w:val="Normal Table"/>
     <w:uiPriority w:val="99"/>
     <w:semiHidden/>
@@ -3094,13 +3090,13 @@
       </w:tblCellMar>
     </w:tblPr>
   </w:style>
-  <w:style w:type="numbering" w:styleId="NoList" w:default="1">
+  <w:style w:type="numbering" w:default="1" w:styleId="NoList">
     <w:name w:val="No List"/>
     <w:uiPriority w:val="99"/>
     <w:semiHidden/>
     <w:unhideWhenUsed/>
   </w:style>
-  <w:style w:type="character" w:styleId="Heading1Char" w:customStyle="1">
+  <w:style w:type="character" w:customStyle="1" w:styleId="Heading1Char">
     <w:name w:val="Heading 1 Char"/>
     <w:basedOn w:val="DefaultParagraphFont"/>
     <w:link w:val="Heading1"/>
@@ -3114,7 +3110,7 @@
       <w:shd w:val="clear" w:color="auto" w:fill="4472C4" w:themeFill="accent1"/>
     </w:rPr>
   </w:style>
-  <w:style w:type="character" w:styleId="Heading2Char" w:customStyle="1">
+  <w:style w:type="character" w:customStyle="1" w:styleId="Heading2Char">
     <w:name w:val="Heading 2 Char"/>
     <w:basedOn w:val="DefaultParagraphFont"/>
     <w:link w:val="Heading2"/>
@@ -3154,7 +3150,7 @@
       <w:szCs w:val="20"/>
     </w:rPr>
   </w:style>
-  <w:style w:type="paragraph" w:styleId="TableText" w:customStyle="1">
+  <w:style w:type="paragraph" w:customStyle="1" w:styleId="TableText">
     <w:name w:val="Table Text"/>
     <w:basedOn w:val="Normal"/>
     <w:rsid w:val="004F7CD3"/>
@@ -3162,7 +3158,7 @@
       <w:spacing w:before="60" w:after="0" w:line="240" w:lineRule="auto"/>
     </w:pPr>
     <w:rPr>
-      <w:rFonts w:ascii="Arial" w:hAnsi="Arial" w:eastAsia="Times New Roman" w:cs="Times New Roman"/>
+      <w:rFonts w:ascii="Arial" w:eastAsia="Times New Roman" w:hAnsi="Arial" w:cs="Times New Roman"/>
       <w:spacing w:val="-5"/>
       <w:sz w:val="16"/>
     </w:rPr>

</xml_diff>